<commit_message>
adicionei secao sobre performance das arvores
</commit_message>
<xml_diff>
--- a/informacoes_projeto/RELATORIO_PROJETO.docx
+++ b/informacoes_projeto/RELATORIO_PROJETO.docx
@@ -229,7 +229,35 @@
         <w:rPr>
           <w:lang w:val="pt-BR"/>
         </w:rPr>
-        <w:t>TÍTULO A DECIDIR</w:t>
+        <w:t xml:space="preserve">Análise de Performance de </w:t>
+      </w:r>
+      <w:proofErr w:type="spellStart"/>
+      <w:r>
+        <w:rPr>
+          <w:lang w:val="pt-BR"/>
+        </w:rPr>
+        <w:t>BSTs</w:t>
+      </w:r>
+      <w:proofErr w:type="spellEnd"/>
+      <w:r>
+        <w:rPr>
+          <w:lang w:val="pt-BR"/>
+        </w:rPr>
+        <w:t xml:space="preserve"> e </w:t>
+      </w:r>
+      <w:proofErr w:type="spellStart"/>
+      <w:r>
+        <w:rPr>
+          <w:lang w:val="pt-BR"/>
+        </w:rPr>
+        <w:t>AVLs</w:t>
+      </w:r>
+      <w:proofErr w:type="spellEnd"/>
+      <w:r>
+        <w:rPr>
+          <w:lang w:val="pt-BR"/>
+        </w:rPr>
+        <w:t xml:space="preserve"> Utilizando Dados de Alunos Matriculados em Centros de Estudos de Línguas da Rede Escolar Estadual de São Paulo</w:t>
       </w:r>
     </w:p>
     <w:p>
@@ -440,6 +468,7 @@
         <w:rPr>
           <w:lang w:val="pt-BR"/>
         </w:rPr>
+        <w:lastRenderedPageBreak/>
         <w:t xml:space="preserve">20 de </w:t>
       </w:r>
       <w:r>
@@ -467,7 +496,12 @@
         <w:rPr>
           <w:lang w:val="pt-BR"/>
         </w:rPr>
-        <w:lastRenderedPageBreak/>
+        <w:t>1.</w:t>
+      </w:r>
+      <w:r>
+        <w:rPr>
+          <w:lang w:val="pt-BR"/>
+        </w:rPr>
         <w:t>Sumário</w:t>
       </w:r>
     </w:p>
@@ -501,6 +535,12 @@
         <w:rPr>
           <w:lang w:val="pt-BR"/>
         </w:rPr>
+        <w:t xml:space="preserve">2. </w:t>
+      </w:r>
+      <w:r>
+        <w:rPr>
+          <w:lang w:val="pt-BR"/>
+        </w:rPr>
         <w:t>Introdução</w:t>
       </w:r>
     </w:p>
@@ -512,6 +552,130 @@
           <w:lang w:val="pt-BR"/>
         </w:rPr>
       </w:pPr>
+      <w:r>
+        <w:rPr>
+          <w:lang w:val="pt-BR"/>
+        </w:rPr>
+        <w:tab/>
+      </w:r>
+    </w:p>
+    <w:p>
+      <w:pPr>
+        <w:spacing w:line="360" w:lineRule="auto"/>
+        <w:jc w:val="both"/>
+        <w:rPr>
+          <w:lang w:val="pt-BR"/>
+        </w:rPr>
+      </w:pPr>
+      <w:r>
+        <w:rPr>
+          <w:lang w:val="pt-BR"/>
+        </w:rPr>
+        <w:tab/>
+        <w:t xml:space="preserve">O armazenamento e processamento de informações em computadores é feito por diferentes tipos de estruturas de dados. O estudo delas se torna essencial para se entender como um computador funciona até na mais superficial das camadas. Neste projeto, dois tipos de árvores, </w:t>
+      </w:r>
+      <w:proofErr w:type="spellStart"/>
+      <w:r>
+        <w:rPr>
+          <w:i/>
+          <w:iCs/>
+          <w:lang w:val="pt-BR"/>
+        </w:rPr>
+        <w:t>Binary</w:t>
+      </w:r>
+      <w:proofErr w:type="spellEnd"/>
+      <w:r>
+        <w:rPr>
+          <w:i/>
+          <w:iCs/>
+          <w:lang w:val="pt-BR"/>
+        </w:rPr>
+        <w:t xml:space="preserve"> Search </w:t>
+      </w:r>
+      <w:proofErr w:type="spellStart"/>
+      <w:r>
+        <w:rPr>
+          <w:i/>
+          <w:iCs/>
+          <w:lang w:val="pt-BR"/>
+        </w:rPr>
+        <w:t>Tree</w:t>
+      </w:r>
+      <w:proofErr w:type="spellEnd"/>
+      <w:r>
+        <w:rPr>
+          <w:i/>
+          <w:iCs/>
+          <w:lang w:val="pt-BR"/>
+        </w:rPr>
+        <w:t xml:space="preserve"> (BST) </w:t>
+      </w:r>
+      <w:r>
+        <w:rPr>
+          <w:lang w:val="pt-BR"/>
+        </w:rPr>
+        <w:t xml:space="preserve">e Árvore AVL (AVL) são utilizadas para armazenamento e processamento de informações de um conjunto de dados obtido </w:t>
+      </w:r>
+      <w:r>
+        <w:rPr>
+          <w:lang w:val="pt-BR"/>
+        </w:rPr>
+        <w:t>do site de dados aberto do Governo do Estado de São Paulo.</w:t>
+      </w:r>
+    </w:p>
+    <w:p>
+      <w:pPr>
+        <w:spacing w:line="360" w:lineRule="auto"/>
+        <w:jc w:val="both"/>
+        <w:rPr>
+          <w:lang w:val="pt-BR"/>
+        </w:rPr>
+      </w:pPr>
+      <w:r>
+        <w:rPr>
+          <w:lang w:val="pt-BR"/>
+        </w:rPr>
+        <w:tab/>
+        <w:t xml:space="preserve">Existem dois objetivos principais neste projeto: o primeiro é o contraste e a comparação das performances da BST e AVL em operações de inserção, busca e remoção de dados. O segundo, é a utilização das árvores para fazer uma análise exploratória dos dados e ajudar a responder perguntas pertinentes a respeito e sua importância </w:t>
+      </w:r>
+      <w:r>
+        <w:rPr>
+          <w:lang w:val="pt-BR"/>
+        </w:rPr>
+        <w:t>em relação ao Objetivo de Desenvolvimento Sustentável (ODS) “Educação de Qualidade” da Organização das Nações Unidas (ONU).</w:t>
+      </w:r>
+    </w:p>
+    <w:p>
+      <w:pPr>
+        <w:spacing w:line="360" w:lineRule="auto"/>
+        <w:jc w:val="both"/>
+        <w:rPr>
+          <w:lang w:val="pt-BR"/>
+        </w:rPr>
+      </w:pPr>
+    </w:p>
+    <w:p>
+      <w:pPr>
+        <w:spacing w:line="360" w:lineRule="auto"/>
+        <w:jc w:val="both"/>
+        <w:rPr>
+          <w:lang w:val="pt-BR"/>
+        </w:rPr>
+      </w:pPr>
+      <w:r>
+        <w:rPr>
+          <w:lang w:val="pt-BR"/>
+        </w:rPr>
+        <w:t xml:space="preserve">3. Escolha do </w:t>
+      </w:r>
+      <w:proofErr w:type="spellStart"/>
+      <w:r>
+        <w:rPr>
+          <w:lang w:val="pt-BR"/>
+        </w:rPr>
+        <w:t>Dataset</w:t>
+      </w:r>
+      <w:proofErr w:type="spellEnd"/>
     </w:p>
     <w:p>
       <w:pPr>
@@ -637,6 +801,7 @@
         <w:rPr>
           <w:lang w:val="pt-BR"/>
         </w:rPr>
+        <w:lastRenderedPageBreak/>
         <w:tab/>
         <w:t xml:space="preserve">A classe Escola é responsável por encapsular cada linha de dados, representando assim uma escola específica em um semestre específico. Cada coluna de dados de uma linha é representada por um atributo da Escola. Como o </w:t>
       </w:r>
@@ -745,7 +910,6 @@
         <w:rPr>
           <w:lang w:val="pt-BR"/>
         </w:rPr>
-        <w:lastRenderedPageBreak/>
         <w:t>codEsc</w:t>
       </w:r>
       <w:proofErr w:type="spellEnd"/>
@@ -894,6 +1058,7 @@
           <w:noProof/>
           <w:lang w:val="pt-BR"/>
         </w:rPr>
+        <w:lastRenderedPageBreak/>
         <w:drawing>
           <wp:anchor distT="0" distB="0" distL="114300" distR="114300" simplePos="0" relativeHeight="251658240" behindDoc="0" locked="0" layoutInCell="1" allowOverlap="1" wp14:anchorId="27F23B32" wp14:editId="14D30607">
             <wp:simplePos x="0" y="0"/>
@@ -1038,14 +1203,7 @@
         <w:rPr>
           <w:lang w:val="pt-BR"/>
         </w:rPr>
-        <w:t xml:space="preserve"> é responsável por ler e interpretar o conteúdo de cada arquivo CSV. Esse processo é dividido em várias etapas, das quais é interessante destacar a </w:t>
-      </w:r>
-      <w:r>
-        <w:rPr>
-          <w:lang w:val="pt-BR"/>
-        </w:rPr>
-        <w:lastRenderedPageBreak/>
-        <w:t xml:space="preserve">abertura de cada arquivo e criação de uma lista de </w:t>
+        <w:t xml:space="preserve"> é responsável por ler e interpretar o conteúdo de cada arquivo CSV. Esse processo é dividido em várias etapas, das quais é interessante destacar a abertura de cada arquivo e criação de uma lista de </w:t>
       </w:r>
       <w:proofErr w:type="spellStart"/>
       <w:r>
@@ -1257,7 +1415,14 @@
         <w:rPr>
           <w:lang w:val="pt-BR"/>
         </w:rPr>
-        <w:t xml:space="preserve"> que são passados como cópia para chamadas de fora da classe, </w:t>
+        <w:t xml:space="preserve"> que são </w:t>
+      </w:r>
+      <w:r>
+        <w:rPr>
+          <w:lang w:val="pt-BR"/>
+        </w:rPr>
+        <w:lastRenderedPageBreak/>
+        <w:t xml:space="preserve">passados como cópia para chamadas de fora da classe, </w:t>
       </w:r>
       <w:proofErr w:type="gramStart"/>
       <w:r>
@@ -2353,36 +2518,1867 @@
         <w:spacing w:line="360" w:lineRule="auto"/>
         <w:jc w:val="both"/>
         <w:rPr>
-          <w:lang w:val="pt-BR"/>
-        </w:rPr>
-      </w:pPr>
-    </w:p>
-    <w:p>
-      <w:pPr>
-        <w:spacing w:line="360" w:lineRule="auto"/>
-        <w:jc w:val="both"/>
-        <w:rPr>
-          <w:lang w:val="pt-BR"/>
-        </w:rPr>
-      </w:pPr>
-    </w:p>
-    <w:p>
-      <w:pPr>
-        <w:spacing w:line="360" w:lineRule="auto"/>
-        <w:jc w:val="both"/>
-        <w:rPr>
-          <w:lang w:val="pt-BR"/>
-        </w:rPr>
-      </w:pPr>
-    </w:p>
-    <w:p>
-      <w:pPr>
-        <w:spacing w:line="360" w:lineRule="auto"/>
-        <w:jc w:val="both"/>
-        <w:rPr>
-          <w:lang w:val="pt-BR"/>
-        </w:rPr>
-      </w:pPr>
+          <w:b/>
+          <w:bCs/>
+          <w:lang w:val="pt-BR"/>
+        </w:rPr>
+      </w:pPr>
+      <w:r>
+        <w:rPr>
+          <w:b/>
+          <w:bCs/>
+          <w:lang w:val="pt-BR"/>
+        </w:rPr>
+        <w:t>6. Implementação das Operações Sobre a Árvore</w:t>
+      </w:r>
+    </w:p>
+    <w:p>
+      <w:pPr>
+        <w:spacing w:line="360" w:lineRule="auto"/>
+        <w:jc w:val="both"/>
+        <w:rPr>
+          <w:b/>
+          <w:bCs/>
+          <w:lang w:val="pt-BR"/>
+        </w:rPr>
+      </w:pPr>
+    </w:p>
+    <w:p>
+      <w:pPr>
+        <w:spacing w:line="360" w:lineRule="auto"/>
+        <w:jc w:val="both"/>
+        <w:rPr>
+          <w:b/>
+          <w:bCs/>
+          <w:lang w:val="pt-BR"/>
+        </w:rPr>
+      </w:pPr>
+      <w:r>
+        <w:rPr>
+          <w:b/>
+          <w:bCs/>
+          <w:lang w:val="pt-BR"/>
+        </w:rPr>
+        <w:t>7. Comparação de Desempenho entre BST e AVL</w:t>
+      </w:r>
+    </w:p>
+    <w:p>
+      <w:pPr>
+        <w:spacing w:line="360" w:lineRule="auto"/>
+        <w:ind w:firstLine="720"/>
+        <w:jc w:val="both"/>
+        <w:rPr>
+          <w:lang w:val="pt-BR"/>
+        </w:rPr>
+      </w:pPr>
+      <w:r>
+        <w:rPr>
+          <w:lang w:val="pt-BR"/>
+        </w:rPr>
+        <w:t xml:space="preserve">Para realizar a comparação de desempenho entre as operações das árvores, foram feitos sucessivos testes de cada operação utilizando diferentes quantidades de </w:t>
+      </w:r>
+      <w:r>
+        <w:rPr>
+          <w:lang w:val="pt-BR"/>
+        </w:rPr>
+        <w:t>objetos</w:t>
+      </w:r>
+      <w:r>
+        <w:rPr>
+          <w:lang w:val="pt-BR"/>
+        </w:rPr>
+        <w:t xml:space="preserve">. Como foram criadas duas listas com dez árvores cada, as operações foram feitas em cada árvore e então, a média do tempo em nanosegundos foi calculado junto com a </w:t>
+      </w:r>
+      <w:r>
+        <w:rPr>
+          <w:lang w:val="pt-BR"/>
+        </w:rPr>
+        <w:t xml:space="preserve">quantidade </w:t>
+      </w:r>
+      <w:r>
+        <w:rPr>
+          <w:lang w:val="pt-BR"/>
+        </w:rPr>
+        <w:t>média de comparações feitas.</w:t>
+      </w:r>
+    </w:p>
+    <w:p>
+      <w:pPr>
+        <w:spacing w:line="360" w:lineRule="auto"/>
+        <w:ind w:firstLine="720"/>
+        <w:jc w:val="both"/>
+        <w:rPr>
+          <w:lang w:val="pt-BR"/>
+        </w:rPr>
+      </w:pPr>
+      <w:r>
+        <w:rPr>
+          <w:lang w:val="pt-BR"/>
+        </w:rPr>
+        <w:lastRenderedPageBreak/>
+        <w:t>Para explicar melhor, imagine que foi feita inserção de 50 objetos do tipo Escola</w:t>
+      </w:r>
+      <w:r>
+        <w:rPr>
+          <w:lang w:val="pt-BR"/>
+        </w:rPr>
+        <w:t xml:space="preserve"> em cada item da lista de </w:t>
+      </w:r>
+      <w:proofErr w:type="spellStart"/>
+      <w:r>
+        <w:rPr>
+          <w:lang w:val="pt-BR"/>
+        </w:rPr>
+        <w:t>BSTs</w:t>
+      </w:r>
+      <w:proofErr w:type="spellEnd"/>
+      <w:r>
+        <w:rPr>
+          <w:lang w:val="pt-BR"/>
+        </w:rPr>
+        <w:t>. Então, da primeira à última árvore foram inseridos 50 objetos</w:t>
+      </w:r>
+      <w:r>
+        <w:rPr>
+          <w:lang w:val="pt-BR"/>
+        </w:rPr>
+        <w:t xml:space="preserve"> em cada</w:t>
+      </w:r>
+      <w:r>
+        <w:rPr>
+          <w:lang w:val="pt-BR"/>
+        </w:rPr>
+        <w:t>, e</w:t>
+      </w:r>
+      <w:r>
+        <w:rPr>
+          <w:lang w:val="pt-BR"/>
+        </w:rPr>
+        <w:t xml:space="preserve"> desse modo</w:t>
+      </w:r>
+      <w:r>
+        <w:rPr>
+          <w:lang w:val="pt-BR"/>
+        </w:rPr>
+        <w:t xml:space="preserve"> foi calculado a média do tempo e o número médio de comparações. </w:t>
+      </w:r>
+      <w:r>
+        <w:rPr>
+          <w:lang w:val="pt-BR"/>
+        </w:rPr>
+        <w:t>Isso</w:t>
+      </w:r>
+      <w:r>
+        <w:rPr>
+          <w:lang w:val="pt-BR"/>
+        </w:rPr>
+        <w:t xml:space="preserve"> também</w:t>
+      </w:r>
+      <w:r>
+        <w:rPr>
+          <w:lang w:val="pt-BR"/>
+        </w:rPr>
+        <w:t xml:space="preserve"> foi feito com a lista de </w:t>
+      </w:r>
+      <w:proofErr w:type="spellStart"/>
+      <w:r>
+        <w:rPr>
+          <w:lang w:val="pt-BR"/>
+        </w:rPr>
+        <w:t>AVLs</w:t>
+      </w:r>
+      <w:proofErr w:type="spellEnd"/>
+      <w:r>
+        <w:rPr>
+          <w:lang w:val="pt-BR"/>
+        </w:rPr>
+        <w:t>.</w:t>
+      </w:r>
+      <w:r>
+        <w:rPr>
+          <w:lang w:val="pt-BR"/>
+        </w:rPr>
+        <w:t xml:space="preserve"> Foram feitos testes das três operações com as quantidades de 10</w:t>
+      </w:r>
+      <w:r>
+        <w:rPr>
+          <w:lang w:val="pt-BR"/>
+        </w:rPr>
+        <w:t xml:space="preserve">, 30, </w:t>
+      </w:r>
+      <w:r>
+        <w:rPr>
+          <w:lang w:val="pt-BR"/>
+        </w:rPr>
+        <w:t>50 e 100 objetos do tipo Escola.</w:t>
+      </w:r>
+      <w:r>
+        <w:rPr>
+          <w:lang w:val="pt-BR"/>
+        </w:rPr>
+        <w:t xml:space="preserve"> </w:t>
+      </w:r>
+    </w:p>
+    <w:p>
+      <w:pPr>
+        <w:spacing w:line="360" w:lineRule="auto"/>
+        <w:ind w:firstLine="720"/>
+        <w:jc w:val="both"/>
+        <w:rPr>
+          <w:lang w:val="pt-BR"/>
+        </w:rPr>
+      </w:pPr>
+      <w:r>
+        <w:rPr>
+          <w:lang w:val="pt-BR"/>
+        </w:rPr>
+        <w:t xml:space="preserve">Primeiramente, é possível concluir que as </w:t>
+      </w:r>
+      <w:proofErr w:type="spellStart"/>
+      <w:r>
+        <w:rPr>
+          <w:lang w:val="pt-BR"/>
+        </w:rPr>
+        <w:t>BSTs</w:t>
+      </w:r>
+      <w:proofErr w:type="spellEnd"/>
+      <w:r>
+        <w:rPr>
+          <w:lang w:val="pt-BR"/>
+        </w:rPr>
+        <w:t xml:space="preserve"> performaram melhor que as </w:t>
+      </w:r>
+      <w:proofErr w:type="spellStart"/>
+      <w:r>
+        <w:rPr>
+          <w:lang w:val="pt-BR"/>
+        </w:rPr>
+        <w:t>AVLs</w:t>
+      </w:r>
+      <w:proofErr w:type="spellEnd"/>
+      <w:r>
+        <w:rPr>
+          <w:lang w:val="pt-BR"/>
+        </w:rPr>
+        <w:t xml:space="preserve"> nos testes de inserção</w:t>
+      </w:r>
+      <w:r>
+        <w:rPr>
+          <w:lang w:val="pt-BR"/>
+        </w:rPr>
+        <w:t xml:space="preserve">. A figura 3 mostra como a inserção de apenas 10 objetos foi muito mais onerosa nas </w:t>
+      </w:r>
+      <w:proofErr w:type="spellStart"/>
+      <w:r>
+        <w:rPr>
+          <w:lang w:val="pt-BR"/>
+        </w:rPr>
+        <w:t>AVLs</w:t>
+      </w:r>
+      <w:proofErr w:type="spellEnd"/>
+      <w:r>
+        <w:rPr>
+          <w:lang w:val="pt-BR"/>
+        </w:rPr>
+        <w:t xml:space="preserve">, exigindo mais que o dobro de tempo em alguns casos. Isso também vale para a inserção de uma quantidade maior de objetos. Como visto na figura 4, </w:t>
+      </w:r>
+      <w:r>
+        <w:rPr>
+          <w:lang w:val="pt-BR"/>
+        </w:rPr>
+        <w:t xml:space="preserve">a inserção de 100 objetos foi relativamente bem mais demorada nas </w:t>
+      </w:r>
+      <w:proofErr w:type="spellStart"/>
+      <w:r>
+        <w:rPr>
+          <w:lang w:val="pt-BR"/>
+        </w:rPr>
+        <w:t>AVLs</w:t>
+      </w:r>
+      <w:proofErr w:type="spellEnd"/>
+      <w:r>
+        <w:rPr>
+          <w:lang w:val="pt-BR"/>
+        </w:rPr>
+        <w:t xml:space="preserve">. No entanto, é possível ver que </w:t>
+      </w:r>
+      <w:r>
+        <w:rPr>
+          <w:lang w:val="pt-BR"/>
+        </w:rPr>
+        <w:t>à</w:t>
+      </w:r>
+      <w:r>
+        <w:rPr>
+          <w:lang w:val="pt-BR"/>
+        </w:rPr>
+        <w:t xml:space="preserve"> medida que houve um aumento de objetos inseridos, o tempo médio </w:t>
+      </w:r>
+      <w:r>
+        <w:rPr>
+          <w:lang w:val="pt-BR"/>
+        </w:rPr>
+        <w:t>de inserção nas</w:t>
+      </w:r>
+      <w:r>
+        <w:rPr>
+          <w:lang w:val="pt-BR"/>
+        </w:rPr>
+        <w:t xml:space="preserve"> árvores diminu</w:t>
+      </w:r>
+      <w:r>
+        <w:rPr>
+          <w:lang w:val="pt-BR"/>
+        </w:rPr>
+        <w:t>iu</w:t>
+      </w:r>
+      <w:r>
+        <w:rPr>
+          <w:lang w:val="pt-BR"/>
+        </w:rPr>
+        <w:t xml:space="preserve">, mas </w:t>
+      </w:r>
+      <w:proofErr w:type="gramStart"/>
+      <w:r>
+        <w:rPr>
+          <w:lang w:val="pt-BR"/>
+        </w:rPr>
+        <w:t>as diferença</w:t>
+      </w:r>
+      <w:proofErr w:type="gramEnd"/>
+      <w:r>
+        <w:rPr>
+          <w:lang w:val="pt-BR"/>
+        </w:rPr>
+        <w:t xml:space="preserve"> entre os dois tipos são notáveis.</w:t>
+      </w:r>
+    </w:p>
+    <w:p>
+      <w:pPr>
+        <w:spacing w:line="360" w:lineRule="auto"/>
+        <w:jc w:val="both"/>
+        <w:rPr>
+          <w:lang w:val="pt-BR"/>
+        </w:rPr>
+      </w:pPr>
+      <w:r>
+        <w:rPr>
+          <w:b/>
+          <w:bCs/>
+          <w:lang w:val="pt-BR"/>
+        </w:rPr>
+        <w:tab/>
+      </w:r>
+    </w:p>
+    <w:p>
+      <w:pPr>
+        <w:spacing w:line="360" w:lineRule="auto"/>
+        <w:rPr>
+          <w:lang w:val="pt-BR"/>
+        </w:rPr>
+      </w:pPr>
+      <w:r>
+        <w:rPr>
+          <w:noProof/>
+          <w:lang w:val="pt-BR"/>
+        </w:rPr>
+        <w:drawing>
+          <wp:inline distT="0" distB="0" distL="0" distR="0" wp14:anchorId="5736540E" wp14:editId="52C06C76">
+            <wp:extent cx="5977467" cy="2175510"/>
+            <wp:effectExtent l="0" t="0" r="4445" b="0"/>
+            <wp:docPr id="867787841" name="Picture 1" descr="A graph with red and blue bars&#10;&#10;Description automatically generated"/>
+            <wp:cNvGraphicFramePr>
+              <a:graphicFrameLocks xmlns:a="http://schemas.openxmlformats.org/drawingml/2006/main" noChangeAspect="1"/>
+            </wp:cNvGraphicFramePr>
+            <a:graphic xmlns:a="http://schemas.openxmlformats.org/drawingml/2006/main">
+              <a:graphicData uri="http://schemas.openxmlformats.org/drawingml/2006/picture">
+                <pic:pic xmlns:pic="http://schemas.openxmlformats.org/drawingml/2006/picture">
+                  <pic:nvPicPr>
+                    <pic:cNvPr id="867787841" name="Picture 1" descr="A graph with red and blue bars&#10;&#10;Description automatically generated"/>
+                    <pic:cNvPicPr/>
+                  </pic:nvPicPr>
+                  <pic:blipFill>
+                    <a:blip r:embed="rId6" cstate="print">
+                      <a:extLst>
+                        <a:ext uri="{28A0092B-C50C-407E-A947-70E740481C1C}">
+                          <a14:useLocalDpi xmlns:a14="http://schemas.microsoft.com/office/drawing/2010/main" val="0"/>
+                        </a:ext>
+                      </a:extLst>
+                    </a:blip>
+                    <a:stretch>
+                      <a:fillRect/>
+                    </a:stretch>
+                  </pic:blipFill>
+                  <pic:spPr>
+                    <a:xfrm>
+                      <a:off x="0" y="0"/>
+                      <a:ext cx="6003716" cy="2185063"/>
+                    </a:xfrm>
+                    <a:prstGeom prst="rect">
+                      <a:avLst/>
+                    </a:prstGeom>
+                  </pic:spPr>
+                </pic:pic>
+              </a:graphicData>
+            </a:graphic>
+          </wp:inline>
+        </w:drawing>
+      </w:r>
+      <w:r>
+        <w:rPr>
+          <w:lang w:val="pt-BR"/>
+        </w:rPr>
+        <w:t xml:space="preserve">Figura 3: Gráfico comparando o tempo de inserção de 10 objetos em </w:t>
+      </w:r>
+      <w:proofErr w:type="spellStart"/>
+      <w:r>
+        <w:rPr>
+          <w:lang w:val="pt-BR"/>
+        </w:rPr>
+        <w:t>BSTs</w:t>
+      </w:r>
+      <w:proofErr w:type="spellEnd"/>
+      <w:r>
+        <w:rPr>
+          <w:lang w:val="pt-BR"/>
+        </w:rPr>
+        <w:t xml:space="preserve"> e </w:t>
+      </w:r>
+      <w:proofErr w:type="spellStart"/>
+      <w:r>
+        <w:rPr>
+          <w:lang w:val="pt-BR"/>
+        </w:rPr>
+        <w:t>AVLs</w:t>
+      </w:r>
+      <w:proofErr w:type="spellEnd"/>
+      <w:r>
+        <w:rPr>
+          <w:lang w:val="pt-BR"/>
+        </w:rPr>
+        <w:t>.</w:t>
+      </w:r>
+    </w:p>
+    <w:p>
+      <w:pPr>
+        <w:spacing w:line="360" w:lineRule="auto"/>
+        <w:jc w:val="both"/>
+        <w:rPr>
+          <w:lang w:val="pt-BR"/>
+        </w:rPr>
+      </w:pPr>
+    </w:p>
+    <w:p>
+      <w:pPr>
+        <w:spacing w:line="360" w:lineRule="auto"/>
+        <w:jc w:val="both"/>
+        <w:rPr>
+          <w:lang w:val="pt-BR"/>
+        </w:rPr>
+      </w:pPr>
+      <w:r>
+        <w:rPr>
+          <w:noProof/>
+          <w:lang w:val="pt-BR"/>
+        </w:rPr>
+        <w:lastRenderedPageBreak/>
+        <w:drawing>
+          <wp:inline distT="0" distB="0" distL="0" distR="0" wp14:anchorId="2D0B0D62" wp14:editId="6255DB86">
+            <wp:extent cx="5943600" cy="1991360"/>
+            <wp:effectExtent l="0" t="0" r="0" b="2540"/>
+            <wp:docPr id="886723936" name="Picture 2" descr="A graph with blue and red bars&#10;&#10;Description automatically generated"/>
+            <wp:cNvGraphicFramePr>
+              <a:graphicFrameLocks xmlns:a="http://schemas.openxmlformats.org/drawingml/2006/main" noChangeAspect="1"/>
+            </wp:cNvGraphicFramePr>
+            <a:graphic xmlns:a="http://schemas.openxmlformats.org/drawingml/2006/main">
+              <a:graphicData uri="http://schemas.openxmlformats.org/drawingml/2006/picture">
+                <pic:pic xmlns:pic="http://schemas.openxmlformats.org/drawingml/2006/picture">
+                  <pic:nvPicPr>
+                    <pic:cNvPr id="886723936" name="Picture 2" descr="A graph with blue and red bars&#10;&#10;Description automatically generated"/>
+                    <pic:cNvPicPr/>
+                  </pic:nvPicPr>
+                  <pic:blipFill>
+                    <a:blip r:embed="rId7" cstate="print">
+                      <a:extLst>
+                        <a:ext uri="{28A0092B-C50C-407E-A947-70E740481C1C}">
+                          <a14:useLocalDpi xmlns:a14="http://schemas.microsoft.com/office/drawing/2010/main" val="0"/>
+                        </a:ext>
+                      </a:extLst>
+                    </a:blip>
+                    <a:stretch>
+                      <a:fillRect/>
+                    </a:stretch>
+                  </pic:blipFill>
+                  <pic:spPr>
+                    <a:xfrm>
+                      <a:off x="0" y="0"/>
+                      <a:ext cx="5943600" cy="1991360"/>
+                    </a:xfrm>
+                    <a:prstGeom prst="rect">
+                      <a:avLst/>
+                    </a:prstGeom>
+                  </pic:spPr>
+                </pic:pic>
+              </a:graphicData>
+            </a:graphic>
+          </wp:inline>
+        </w:drawing>
+      </w:r>
+      <w:r>
+        <w:rPr>
+          <w:lang w:val="pt-BR"/>
+        </w:rPr>
+        <w:t xml:space="preserve">Figura 4: Gráfico comparando o tempo de inserção de 100 objetos em </w:t>
+      </w:r>
+      <w:proofErr w:type="spellStart"/>
+      <w:r>
+        <w:rPr>
+          <w:lang w:val="pt-BR"/>
+        </w:rPr>
+        <w:t>BSTs</w:t>
+      </w:r>
+      <w:proofErr w:type="spellEnd"/>
+      <w:r>
+        <w:rPr>
+          <w:lang w:val="pt-BR"/>
+        </w:rPr>
+        <w:t xml:space="preserve"> e </w:t>
+      </w:r>
+      <w:proofErr w:type="spellStart"/>
+      <w:r>
+        <w:rPr>
+          <w:lang w:val="pt-BR"/>
+        </w:rPr>
+        <w:t>AVLs</w:t>
+      </w:r>
+      <w:proofErr w:type="spellEnd"/>
+      <w:r>
+        <w:rPr>
+          <w:lang w:val="pt-BR"/>
+        </w:rPr>
+        <w:t>.</w:t>
+      </w:r>
+    </w:p>
+    <w:p>
+      <w:pPr>
+        <w:spacing w:line="360" w:lineRule="auto"/>
+        <w:jc w:val="both"/>
+        <w:rPr>
+          <w:lang w:val="pt-BR"/>
+        </w:rPr>
+      </w:pPr>
+    </w:p>
+    <w:p>
+      <w:pPr>
+        <w:spacing w:line="360" w:lineRule="auto"/>
+        <w:jc w:val="both"/>
+        <w:rPr>
+          <w:lang w:val="pt-BR"/>
+        </w:rPr>
+      </w:pPr>
+      <w:r>
+        <w:rPr>
+          <w:lang w:val="pt-BR"/>
+        </w:rPr>
+        <w:tab/>
+      </w:r>
+      <w:r>
+        <w:rPr>
+          <w:lang w:val="pt-BR"/>
+        </w:rPr>
+        <w:t xml:space="preserve">Quando o </w:t>
+      </w:r>
+      <w:r>
+        <w:rPr>
+          <w:lang w:val="pt-BR"/>
+        </w:rPr>
+        <w:t xml:space="preserve">número de comparações feitas durante a inserção nas árvores é feito, é visto que a BST está em desvantagem. Tanto para 10 itens e 100 itens, percebe-se que </w:t>
+      </w:r>
+      <w:r>
+        <w:rPr>
+          <w:lang w:val="pt-BR"/>
+        </w:rPr>
+        <w:t xml:space="preserve">as </w:t>
+      </w:r>
+      <w:proofErr w:type="spellStart"/>
+      <w:r>
+        <w:rPr>
+          <w:lang w:val="pt-BR"/>
+        </w:rPr>
+        <w:t>BSTs</w:t>
+      </w:r>
+      <w:proofErr w:type="spellEnd"/>
+      <w:r>
+        <w:rPr>
+          <w:lang w:val="pt-BR"/>
+        </w:rPr>
+        <w:t xml:space="preserve"> têm</w:t>
+      </w:r>
+      <w:r>
+        <w:rPr>
+          <w:lang w:val="pt-BR"/>
+        </w:rPr>
+        <w:t xml:space="preserve"> um número médio maior de comparações, chegando a 50% maior em alguns casos. </w:t>
+      </w:r>
+    </w:p>
+    <w:p>
+      <w:pPr>
+        <w:spacing w:line="360" w:lineRule="auto"/>
+        <w:jc w:val="both"/>
+        <w:rPr>
+          <w:lang w:val="pt-BR"/>
+        </w:rPr>
+      </w:pPr>
+    </w:p>
+    <w:p>
+      <w:pPr>
+        <w:spacing w:line="360" w:lineRule="auto"/>
+        <w:jc w:val="center"/>
+        <w:rPr>
+          <w:lang w:val="pt-BR"/>
+        </w:rPr>
+      </w:pPr>
+      <w:r>
+        <w:rPr>
+          <w:noProof/>
+          <w:lang w:val="pt-BR"/>
+        </w:rPr>
+        <w:drawing>
+          <wp:inline distT="0" distB="0" distL="0" distR="0" wp14:anchorId="721FF629" wp14:editId="769376EB">
+            <wp:extent cx="5943600" cy="2010410"/>
+            <wp:effectExtent l="0" t="0" r="0" b="0"/>
+            <wp:docPr id="1449459337" name="Picture 3" descr="A graph of different colored bars&#10;&#10;Description automatically generated"/>
+            <wp:cNvGraphicFramePr>
+              <a:graphicFrameLocks xmlns:a="http://schemas.openxmlformats.org/drawingml/2006/main" noChangeAspect="1"/>
+            </wp:cNvGraphicFramePr>
+            <a:graphic xmlns:a="http://schemas.openxmlformats.org/drawingml/2006/main">
+              <a:graphicData uri="http://schemas.openxmlformats.org/drawingml/2006/picture">
+                <pic:pic xmlns:pic="http://schemas.openxmlformats.org/drawingml/2006/picture">
+                  <pic:nvPicPr>
+                    <pic:cNvPr id="1449459337" name="Picture 3" descr="A graph of different colored bars&#10;&#10;Description automatically generated"/>
+                    <pic:cNvPicPr/>
+                  </pic:nvPicPr>
+                  <pic:blipFill>
+                    <a:blip r:embed="rId8" cstate="print">
+                      <a:extLst>
+                        <a:ext uri="{28A0092B-C50C-407E-A947-70E740481C1C}">
+                          <a14:useLocalDpi xmlns:a14="http://schemas.microsoft.com/office/drawing/2010/main" val="0"/>
+                        </a:ext>
+                      </a:extLst>
+                    </a:blip>
+                    <a:stretch>
+                      <a:fillRect/>
+                    </a:stretch>
+                  </pic:blipFill>
+                  <pic:spPr>
+                    <a:xfrm>
+                      <a:off x="0" y="0"/>
+                      <a:ext cx="5943600" cy="2010410"/>
+                    </a:xfrm>
+                    <a:prstGeom prst="rect">
+                      <a:avLst/>
+                    </a:prstGeom>
+                  </pic:spPr>
+                </pic:pic>
+              </a:graphicData>
+            </a:graphic>
+          </wp:inline>
+        </w:drawing>
+      </w:r>
+      <w:r>
+        <w:rPr>
+          <w:lang w:val="pt-BR"/>
+        </w:rPr>
+        <w:t xml:space="preserve">Figura 5: Gráfico do número médio de comparações na inserção de 10 objetos em </w:t>
+      </w:r>
+      <w:proofErr w:type="spellStart"/>
+      <w:r>
+        <w:rPr>
+          <w:lang w:val="pt-BR"/>
+        </w:rPr>
+        <w:t>BSTs</w:t>
+      </w:r>
+      <w:proofErr w:type="spellEnd"/>
+      <w:r>
+        <w:rPr>
+          <w:lang w:val="pt-BR"/>
+        </w:rPr>
+        <w:t xml:space="preserve"> e </w:t>
+      </w:r>
+      <w:proofErr w:type="spellStart"/>
+      <w:r>
+        <w:rPr>
+          <w:lang w:val="pt-BR"/>
+        </w:rPr>
+        <w:t>AVLs</w:t>
+      </w:r>
+      <w:proofErr w:type="spellEnd"/>
+      <w:r>
+        <w:rPr>
+          <w:lang w:val="pt-BR"/>
+        </w:rPr>
+        <w:t>.</w:t>
+      </w:r>
+    </w:p>
+    <w:p>
+      <w:pPr>
+        <w:spacing w:line="360" w:lineRule="auto"/>
+        <w:jc w:val="center"/>
+        <w:rPr>
+          <w:lang w:val="pt-BR"/>
+        </w:rPr>
+      </w:pPr>
+    </w:p>
+    <w:p>
+      <w:pPr>
+        <w:spacing w:line="360" w:lineRule="auto"/>
+        <w:jc w:val="center"/>
+        <w:rPr>
+          <w:lang w:val="pt-BR"/>
+        </w:rPr>
+      </w:pPr>
+      <w:r>
+        <w:rPr>
+          <w:noProof/>
+          <w:lang w:val="pt-BR"/>
+        </w:rPr>
+        <w:lastRenderedPageBreak/>
+        <w:drawing>
+          <wp:inline distT="0" distB="0" distL="0" distR="0" wp14:anchorId="5AC7E741" wp14:editId="4FD08320">
+            <wp:extent cx="5943600" cy="2010410"/>
+            <wp:effectExtent l="0" t="0" r="0" b="0"/>
+            <wp:docPr id="167180138" name="Picture 4" descr="A graph with blue and pink bars&#10;&#10;Description automatically generated"/>
+            <wp:cNvGraphicFramePr>
+              <a:graphicFrameLocks xmlns:a="http://schemas.openxmlformats.org/drawingml/2006/main" noChangeAspect="1"/>
+            </wp:cNvGraphicFramePr>
+            <a:graphic xmlns:a="http://schemas.openxmlformats.org/drawingml/2006/main">
+              <a:graphicData uri="http://schemas.openxmlformats.org/drawingml/2006/picture">
+                <pic:pic xmlns:pic="http://schemas.openxmlformats.org/drawingml/2006/picture">
+                  <pic:nvPicPr>
+                    <pic:cNvPr id="167180138" name="Picture 4" descr="A graph with blue and pink bars&#10;&#10;Description automatically generated"/>
+                    <pic:cNvPicPr/>
+                  </pic:nvPicPr>
+                  <pic:blipFill>
+                    <a:blip r:embed="rId9" cstate="print">
+                      <a:extLst>
+                        <a:ext uri="{28A0092B-C50C-407E-A947-70E740481C1C}">
+                          <a14:useLocalDpi xmlns:a14="http://schemas.microsoft.com/office/drawing/2010/main" val="0"/>
+                        </a:ext>
+                      </a:extLst>
+                    </a:blip>
+                    <a:stretch>
+                      <a:fillRect/>
+                    </a:stretch>
+                  </pic:blipFill>
+                  <pic:spPr>
+                    <a:xfrm>
+                      <a:off x="0" y="0"/>
+                      <a:ext cx="5943600" cy="2010410"/>
+                    </a:xfrm>
+                    <a:prstGeom prst="rect">
+                      <a:avLst/>
+                    </a:prstGeom>
+                  </pic:spPr>
+                </pic:pic>
+              </a:graphicData>
+            </a:graphic>
+          </wp:inline>
+        </w:drawing>
+      </w:r>
+      <w:r>
+        <w:rPr>
+          <w:lang w:val="pt-BR"/>
+        </w:rPr>
+        <w:t xml:space="preserve">Figura 6: </w:t>
+      </w:r>
+      <w:r>
+        <w:rPr>
+          <w:lang w:val="pt-BR"/>
+        </w:rPr>
+        <w:t>Gráfico do número médio de comparações na inserção de 10</w:t>
+      </w:r>
+      <w:r>
+        <w:rPr>
+          <w:lang w:val="pt-BR"/>
+        </w:rPr>
+        <w:t>0</w:t>
+      </w:r>
+      <w:r>
+        <w:rPr>
+          <w:lang w:val="pt-BR"/>
+        </w:rPr>
+        <w:t xml:space="preserve"> objetos em </w:t>
+      </w:r>
+      <w:proofErr w:type="spellStart"/>
+      <w:r>
+        <w:rPr>
+          <w:lang w:val="pt-BR"/>
+        </w:rPr>
+        <w:t>BSTs</w:t>
+      </w:r>
+      <w:proofErr w:type="spellEnd"/>
+      <w:r>
+        <w:rPr>
+          <w:lang w:val="pt-BR"/>
+        </w:rPr>
+        <w:t xml:space="preserve"> e </w:t>
+      </w:r>
+      <w:proofErr w:type="spellStart"/>
+      <w:r>
+        <w:rPr>
+          <w:lang w:val="pt-BR"/>
+        </w:rPr>
+        <w:t>AVLs</w:t>
+      </w:r>
+      <w:proofErr w:type="spellEnd"/>
+      <w:r>
+        <w:rPr>
+          <w:lang w:val="pt-BR"/>
+        </w:rPr>
+        <w:t>.</w:t>
+      </w:r>
+    </w:p>
+    <w:p>
+      <w:pPr>
+        <w:spacing w:line="360" w:lineRule="auto"/>
+        <w:jc w:val="both"/>
+        <w:rPr>
+          <w:lang w:val="pt-BR"/>
+        </w:rPr>
+      </w:pPr>
+      <w:r>
+        <w:rPr>
+          <w:lang w:val="pt-BR"/>
+        </w:rPr>
+        <w:tab/>
+        <w:t xml:space="preserve">Além disso, observa-se que a diferença do número médio de comparações entre as </w:t>
+      </w:r>
+      <w:proofErr w:type="spellStart"/>
+      <w:r>
+        <w:rPr>
+          <w:lang w:val="pt-BR"/>
+        </w:rPr>
+        <w:t>BSTs</w:t>
+      </w:r>
+      <w:proofErr w:type="spellEnd"/>
+      <w:r>
+        <w:rPr>
+          <w:lang w:val="pt-BR"/>
+        </w:rPr>
+        <w:t xml:space="preserve"> e </w:t>
+      </w:r>
+      <w:proofErr w:type="spellStart"/>
+      <w:r>
+        <w:rPr>
+          <w:lang w:val="pt-BR"/>
+        </w:rPr>
+        <w:t>AVLs</w:t>
+      </w:r>
+      <w:proofErr w:type="spellEnd"/>
+      <w:r>
+        <w:rPr>
+          <w:lang w:val="pt-BR"/>
+        </w:rPr>
+        <w:t xml:space="preserve"> se torna ainda mais evidente à medida que o número de itens inseridos aumenta. Com 100 objetos, a AVL continua em vantagem, realizando menos comparações em relação à BST, o que evidencia que a eficiência da AVL em manter sua estrutura balanceada mesmo com um volume maior de dados. </w:t>
+      </w:r>
+    </w:p>
+    <w:p>
+      <w:pPr>
+        <w:spacing w:line="360" w:lineRule="auto"/>
+        <w:jc w:val="both"/>
+        <w:rPr>
+          <w:lang w:val="pt-BR"/>
+        </w:rPr>
+      </w:pPr>
+      <w:r>
+        <w:rPr>
+          <w:lang w:val="pt-BR"/>
+        </w:rPr>
+        <w:tab/>
+        <w:t xml:space="preserve">Essa vantagem da AVL é devido à sua diferença estrutural em relação à BST. Como a BST não possui um mecanismo de balanceamento automático, ela pode se tornar desbalanceada à medida que mais objetos são inseridos. Com isso, isso pode levar a altura da BST a ficar maior, o que aumenta o número de comparações necessárias para inserir novos elementos. Enquanto isso, a AVL mantém-se balanceada automaticamente. Depois de cada inserção, a AVL executa uma rotação simples ou dupla para garantir que a diferença de altura das duas </w:t>
+      </w:r>
+      <w:proofErr w:type="spellStart"/>
+      <w:r>
+        <w:rPr>
+          <w:lang w:val="pt-BR"/>
+        </w:rPr>
+        <w:t>subárvores</w:t>
+      </w:r>
+      <w:proofErr w:type="spellEnd"/>
+      <w:r>
+        <w:rPr>
+          <w:lang w:val="pt-BR"/>
+        </w:rPr>
+        <w:t xml:space="preserve"> esquerda e</w:t>
+      </w:r>
+      <w:r>
+        <w:rPr>
+          <w:lang w:val="pt-BR"/>
+        </w:rPr>
+        <w:t xml:space="preserve"> direita não tenha uma diferença maior que 1. Por isso, o balanceamento constante reduz o número de comparações necessárias.</w:t>
+      </w:r>
+    </w:p>
+    <w:p>
+      <w:pPr>
+        <w:spacing w:line="360" w:lineRule="auto"/>
+        <w:jc w:val="both"/>
+        <w:rPr>
+          <w:lang w:val="pt-BR"/>
+        </w:rPr>
+      </w:pPr>
+      <w:r>
+        <w:rPr>
+          <w:lang w:val="pt-BR"/>
+        </w:rPr>
+        <w:tab/>
+        <w:t>Para as operações de busca, também foram feitas com quantidades</w:t>
+      </w:r>
+      <w:r>
+        <w:rPr>
+          <w:lang w:val="pt-BR"/>
+        </w:rPr>
+        <w:t xml:space="preserve"> de</w:t>
+      </w:r>
+      <w:r>
+        <w:rPr>
+          <w:lang w:val="pt-BR"/>
+        </w:rPr>
+        <w:t xml:space="preserve"> 10, 30, 50 e 100</w:t>
+      </w:r>
+      <w:r>
+        <w:rPr>
+          <w:lang w:val="pt-BR"/>
+        </w:rPr>
+        <w:t xml:space="preserve"> objetos</w:t>
+      </w:r>
+      <w:r>
+        <w:rPr>
+          <w:lang w:val="pt-BR"/>
+        </w:rPr>
+        <w:t xml:space="preserve">. Nessa operação, também é evidente a vantagem das </w:t>
+      </w:r>
+      <w:proofErr w:type="spellStart"/>
+      <w:r>
+        <w:rPr>
+          <w:lang w:val="pt-BR"/>
+        </w:rPr>
+        <w:t>AVLs</w:t>
+      </w:r>
+      <w:proofErr w:type="spellEnd"/>
+      <w:r>
+        <w:rPr>
+          <w:lang w:val="pt-BR"/>
+        </w:rPr>
+        <w:t xml:space="preserve">. </w:t>
+      </w:r>
+      <w:r>
+        <w:rPr>
+          <w:lang w:val="pt-BR"/>
+        </w:rPr>
+        <w:t xml:space="preserve">Nos testes realizados, pode-se ver que em alguns casos </w:t>
+      </w:r>
+      <w:r>
+        <w:rPr>
+          <w:lang w:val="pt-BR"/>
+        </w:rPr>
+        <w:t xml:space="preserve">que o tempo necessário para busca é até 50% menor do que em </w:t>
+      </w:r>
+      <w:proofErr w:type="spellStart"/>
+      <w:r>
+        <w:rPr>
+          <w:lang w:val="pt-BR"/>
+        </w:rPr>
+        <w:t>BSTs</w:t>
+      </w:r>
+      <w:proofErr w:type="spellEnd"/>
+      <w:r>
+        <w:rPr>
+          <w:lang w:val="pt-BR"/>
+        </w:rPr>
+        <w:t>.</w:t>
+      </w:r>
+      <w:r>
+        <w:rPr>
+          <w:lang w:val="pt-BR"/>
+        </w:rPr>
+        <w:t xml:space="preserve"> Como os testes de busca de 10 e 30 objetos apresentaram resultados bem diferentes entre as árvores do mesmo tipo, aqui será discutido </w:t>
+      </w:r>
+      <w:r>
+        <w:rPr>
+          <w:lang w:val="pt-BR"/>
+        </w:rPr>
+        <w:t>os resultados das buscas de 50 e 100 objetos.</w:t>
+      </w:r>
+    </w:p>
+    <w:p>
+      <w:pPr>
+        <w:spacing w:line="360" w:lineRule="auto"/>
+        <w:jc w:val="both"/>
+        <w:rPr>
+          <w:lang w:val="pt-BR"/>
+        </w:rPr>
+      </w:pPr>
+    </w:p>
+    <w:p>
+      <w:pPr>
+        <w:spacing w:line="360" w:lineRule="auto"/>
+        <w:jc w:val="both"/>
+        <w:rPr>
+          <w:lang w:val="pt-BR"/>
+        </w:rPr>
+      </w:pPr>
+      <w:r>
+        <w:rPr>
+          <w:noProof/>
+          <w:lang w:val="pt-BR"/>
+        </w:rPr>
+        <w:lastRenderedPageBreak/>
+        <w:drawing>
+          <wp:inline distT="0" distB="0" distL="0" distR="0" wp14:anchorId="10C68A94" wp14:editId="24CD0604">
+            <wp:extent cx="5943600" cy="1988185"/>
+            <wp:effectExtent l="0" t="0" r="0" b="5715"/>
+            <wp:docPr id="1324786141" name="Picture 5" descr="A graph with blue and red bars&#10;&#10;Description automatically generated"/>
+            <wp:cNvGraphicFramePr>
+              <a:graphicFrameLocks xmlns:a="http://schemas.openxmlformats.org/drawingml/2006/main" noChangeAspect="1"/>
+            </wp:cNvGraphicFramePr>
+            <a:graphic xmlns:a="http://schemas.openxmlformats.org/drawingml/2006/main">
+              <a:graphicData uri="http://schemas.openxmlformats.org/drawingml/2006/picture">
+                <pic:pic xmlns:pic="http://schemas.openxmlformats.org/drawingml/2006/picture">
+                  <pic:nvPicPr>
+                    <pic:cNvPr id="1324786141" name="Picture 5" descr="A graph with blue and red bars&#10;&#10;Description automatically generated"/>
+                    <pic:cNvPicPr/>
+                  </pic:nvPicPr>
+                  <pic:blipFill>
+                    <a:blip r:embed="rId10" cstate="print">
+                      <a:extLst>
+                        <a:ext uri="{28A0092B-C50C-407E-A947-70E740481C1C}">
+                          <a14:useLocalDpi xmlns:a14="http://schemas.microsoft.com/office/drawing/2010/main" val="0"/>
+                        </a:ext>
+                      </a:extLst>
+                    </a:blip>
+                    <a:stretch>
+                      <a:fillRect/>
+                    </a:stretch>
+                  </pic:blipFill>
+                  <pic:spPr>
+                    <a:xfrm>
+                      <a:off x="0" y="0"/>
+                      <a:ext cx="5943600" cy="1988185"/>
+                    </a:xfrm>
+                    <a:prstGeom prst="rect">
+                      <a:avLst/>
+                    </a:prstGeom>
+                  </pic:spPr>
+                </pic:pic>
+              </a:graphicData>
+            </a:graphic>
+          </wp:inline>
+        </w:drawing>
+      </w:r>
+    </w:p>
+    <w:p>
+      <w:pPr>
+        <w:spacing w:line="360" w:lineRule="auto"/>
+        <w:jc w:val="center"/>
+        <w:rPr>
+          <w:lang w:val="pt-BR"/>
+        </w:rPr>
+      </w:pPr>
+      <w:r>
+        <w:rPr>
+          <w:lang w:val="pt-BR"/>
+        </w:rPr>
+        <w:t xml:space="preserve">Figura 7: Gráfico do tempo médio de busca de 50 itens em </w:t>
+      </w:r>
+      <w:proofErr w:type="spellStart"/>
+      <w:r>
+        <w:rPr>
+          <w:lang w:val="pt-BR"/>
+        </w:rPr>
+        <w:t>BSTs</w:t>
+      </w:r>
+      <w:proofErr w:type="spellEnd"/>
+      <w:r>
+        <w:rPr>
+          <w:lang w:val="pt-BR"/>
+        </w:rPr>
+        <w:t xml:space="preserve"> e </w:t>
+      </w:r>
+      <w:proofErr w:type="spellStart"/>
+      <w:r>
+        <w:rPr>
+          <w:lang w:val="pt-BR"/>
+        </w:rPr>
+        <w:t>AVLs</w:t>
+      </w:r>
+      <w:proofErr w:type="spellEnd"/>
+    </w:p>
+    <w:p>
+      <w:pPr>
+        <w:spacing w:line="360" w:lineRule="auto"/>
+        <w:jc w:val="center"/>
+        <w:rPr>
+          <w:lang w:val="pt-BR"/>
+        </w:rPr>
+      </w:pPr>
+    </w:p>
+    <w:p>
+      <w:pPr>
+        <w:spacing w:line="360" w:lineRule="auto"/>
+        <w:jc w:val="center"/>
+        <w:rPr>
+          <w:lang w:val="pt-BR"/>
+        </w:rPr>
+      </w:pPr>
+      <w:r>
+        <w:rPr>
+          <w:noProof/>
+          <w:lang w:val="pt-BR"/>
+        </w:rPr>
+        <w:drawing>
+          <wp:inline distT="0" distB="0" distL="0" distR="0" wp14:anchorId="41B0961A" wp14:editId="14D56D2D">
+            <wp:extent cx="5943600" cy="2001520"/>
+            <wp:effectExtent l="0" t="0" r="0" b="5080"/>
+            <wp:docPr id="343877964" name="Picture 6" descr="A graph with blue and red bars&#10;&#10;Description automatically generated"/>
+            <wp:cNvGraphicFramePr>
+              <a:graphicFrameLocks xmlns:a="http://schemas.openxmlformats.org/drawingml/2006/main" noChangeAspect="1"/>
+            </wp:cNvGraphicFramePr>
+            <a:graphic xmlns:a="http://schemas.openxmlformats.org/drawingml/2006/main">
+              <a:graphicData uri="http://schemas.openxmlformats.org/drawingml/2006/picture">
+                <pic:pic xmlns:pic="http://schemas.openxmlformats.org/drawingml/2006/picture">
+                  <pic:nvPicPr>
+                    <pic:cNvPr id="343877964" name="Picture 6" descr="A graph with blue and red bars&#10;&#10;Description automatically generated"/>
+                    <pic:cNvPicPr/>
+                  </pic:nvPicPr>
+                  <pic:blipFill>
+                    <a:blip r:embed="rId11" cstate="print">
+                      <a:extLst>
+                        <a:ext uri="{28A0092B-C50C-407E-A947-70E740481C1C}">
+                          <a14:useLocalDpi xmlns:a14="http://schemas.microsoft.com/office/drawing/2010/main" val="0"/>
+                        </a:ext>
+                      </a:extLst>
+                    </a:blip>
+                    <a:stretch>
+                      <a:fillRect/>
+                    </a:stretch>
+                  </pic:blipFill>
+                  <pic:spPr>
+                    <a:xfrm>
+                      <a:off x="0" y="0"/>
+                      <a:ext cx="5943600" cy="2001520"/>
+                    </a:xfrm>
+                    <a:prstGeom prst="rect">
+                      <a:avLst/>
+                    </a:prstGeom>
+                  </pic:spPr>
+                </pic:pic>
+              </a:graphicData>
+            </a:graphic>
+          </wp:inline>
+        </w:drawing>
+      </w:r>
+    </w:p>
+    <w:p>
+      <w:pPr>
+        <w:spacing w:line="360" w:lineRule="auto"/>
+        <w:jc w:val="center"/>
+        <w:rPr>
+          <w:lang w:val="pt-BR"/>
+        </w:rPr>
+      </w:pPr>
+      <w:r>
+        <w:rPr>
+          <w:lang w:val="pt-BR"/>
+        </w:rPr>
+        <w:t xml:space="preserve">Figura </w:t>
+      </w:r>
+      <w:r>
+        <w:rPr>
+          <w:lang w:val="pt-BR"/>
+        </w:rPr>
+        <w:t>8</w:t>
+      </w:r>
+      <w:r>
+        <w:rPr>
+          <w:lang w:val="pt-BR"/>
+        </w:rPr>
+        <w:t xml:space="preserve">: Gráfico do tempo médio de busca de </w:t>
+      </w:r>
+      <w:r>
+        <w:rPr>
+          <w:lang w:val="pt-BR"/>
+        </w:rPr>
+        <w:t>100</w:t>
+      </w:r>
+      <w:r>
+        <w:rPr>
+          <w:lang w:val="pt-BR"/>
+        </w:rPr>
+        <w:t xml:space="preserve"> itens em </w:t>
+      </w:r>
+      <w:proofErr w:type="spellStart"/>
+      <w:r>
+        <w:rPr>
+          <w:lang w:val="pt-BR"/>
+        </w:rPr>
+        <w:t>BSTs</w:t>
+      </w:r>
+      <w:proofErr w:type="spellEnd"/>
+      <w:r>
+        <w:rPr>
+          <w:lang w:val="pt-BR"/>
+        </w:rPr>
+        <w:t xml:space="preserve"> e </w:t>
+      </w:r>
+      <w:proofErr w:type="spellStart"/>
+      <w:r>
+        <w:rPr>
+          <w:lang w:val="pt-BR"/>
+        </w:rPr>
+        <w:t>AVLs</w:t>
+      </w:r>
+      <w:proofErr w:type="spellEnd"/>
+    </w:p>
+    <w:p>
+      <w:pPr>
+        <w:spacing w:line="360" w:lineRule="auto"/>
+        <w:jc w:val="center"/>
+        <w:rPr>
+          <w:lang w:val="pt-BR"/>
+        </w:rPr>
+      </w:pPr>
+    </w:p>
+    <w:p>
+      <w:pPr>
+        <w:spacing w:line="360" w:lineRule="auto"/>
+        <w:jc w:val="both"/>
+        <w:rPr>
+          <w:lang w:val="pt-BR"/>
+        </w:rPr>
+      </w:pPr>
+      <w:r>
+        <w:rPr>
+          <w:lang w:val="pt-BR"/>
+        </w:rPr>
+        <w:tab/>
+      </w:r>
+      <w:r>
+        <w:rPr>
+          <w:lang w:val="pt-BR"/>
+        </w:rPr>
+        <w:t xml:space="preserve">A figura 7 mostra como é mais demorado fazer uma busca em uma BST do que em uma </w:t>
+      </w:r>
+      <w:r>
+        <w:rPr>
+          <w:lang w:val="pt-BR"/>
+        </w:rPr>
+        <w:t>AVL</w:t>
+      </w:r>
+      <w:r>
+        <w:rPr>
+          <w:lang w:val="pt-BR"/>
+        </w:rPr>
+        <w:t xml:space="preserve">. Por exemplo, na primeira BST da lista, o tempo chega a ser quase 10 vezes maior do que o tempo de busca na primeira árvore da lista de </w:t>
+      </w:r>
+      <w:proofErr w:type="spellStart"/>
+      <w:r>
+        <w:rPr>
+          <w:lang w:val="pt-BR"/>
+        </w:rPr>
+        <w:t>AVLs</w:t>
+      </w:r>
+      <w:proofErr w:type="spellEnd"/>
+      <w:r>
+        <w:rPr>
+          <w:lang w:val="pt-BR"/>
+        </w:rPr>
+        <w:t>.</w:t>
+      </w:r>
+    </w:p>
+    <w:p>
+      <w:pPr>
+        <w:spacing w:line="360" w:lineRule="auto"/>
+        <w:ind w:firstLine="720"/>
+        <w:jc w:val="both"/>
+        <w:rPr>
+          <w:lang w:val="pt-BR"/>
+        </w:rPr>
+      </w:pPr>
+      <w:r>
+        <w:rPr>
+          <w:lang w:val="pt-BR"/>
+        </w:rPr>
+        <w:t xml:space="preserve">Ainda mais, </w:t>
+      </w:r>
+      <w:r>
+        <w:rPr>
+          <w:lang w:val="pt-BR"/>
+        </w:rPr>
+        <w:t>nota-se que quando o número de dados buscados é maior, o tempo médio da busca diminui na AVL, chegando a ser cinco vezes menor em alguns casos. Novamente, o fato de manter uma altura reduzida dá essa vantagem para a AVL, o que otimiza o tempo de busca.</w:t>
+      </w:r>
+      <w:r>
+        <w:rPr>
+          <w:lang w:val="pt-BR"/>
+        </w:rPr>
+        <w:t xml:space="preserve"> Com um número maior de dados, essa vantagem é ainda mais perceptível, já que a AVL continua realizando busca com eficiência, independente da quantidade de elementos armazenados.</w:t>
+      </w:r>
+      <w:r>
+        <w:rPr>
+          <w:lang w:val="pt-BR"/>
+        </w:rPr>
+        <w:t xml:space="preserve"> </w:t>
+      </w:r>
+    </w:p>
+    <w:p>
+      <w:pPr>
+        <w:spacing w:line="360" w:lineRule="auto"/>
+        <w:jc w:val="both"/>
+        <w:rPr>
+          <w:lang w:val="pt-BR"/>
+        </w:rPr>
+      </w:pPr>
+      <w:r>
+        <w:rPr>
+          <w:lang w:val="pt-BR"/>
+        </w:rPr>
+        <w:lastRenderedPageBreak/>
+        <w:tab/>
+        <w:t xml:space="preserve">Em contrapartida, a BST acaba realizando buscas em árvores desbalanceadas, e o tempo para encontrar o nó desejado aumenta. Por isso, quando o número de dados é maior, </w:t>
+      </w:r>
+      <w:r>
+        <w:rPr>
+          <w:lang w:val="pt-BR"/>
+        </w:rPr>
+        <w:t>conclui-se</w:t>
+      </w:r>
+      <w:r>
+        <w:rPr>
+          <w:lang w:val="pt-BR"/>
+        </w:rPr>
+        <w:t xml:space="preserve"> que a BST tem uma queda de desempenho.</w:t>
+      </w:r>
+      <w:r>
+        <w:rPr>
+          <w:lang w:val="pt-BR"/>
+        </w:rPr>
+        <w:t xml:space="preserve"> </w:t>
+      </w:r>
+    </w:p>
+    <w:p>
+      <w:pPr>
+        <w:spacing w:line="360" w:lineRule="auto"/>
+        <w:jc w:val="both"/>
+        <w:rPr>
+          <w:lang w:val="pt-BR"/>
+        </w:rPr>
+      </w:pPr>
+      <w:r>
+        <w:rPr>
+          <w:lang w:val="pt-BR"/>
+        </w:rPr>
+        <w:tab/>
+        <w:t>Em termos de número de comparações nas operações de busca, a AVL também é mais eficiente. Figuras 9 e 10 mostram claramente que quando se faz uma busca de 50 ou 100 objetos, a AVL consegue ser bem-sucedida com menos da metade da quantidade de comparações da BST. Novamente, isso se deve às diferenças estruturais entre as árvores, onde uma BST desbalanceada vai exigir muito mais comparações.</w:t>
+      </w:r>
+    </w:p>
+    <w:p>
+      <w:pPr>
+        <w:spacing w:line="360" w:lineRule="auto"/>
+        <w:jc w:val="center"/>
+        <w:rPr>
+          <w:lang w:val="pt-BR"/>
+        </w:rPr>
+      </w:pPr>
+      <w:r>
+        <w:rPr>
+          <w:noProof/>
+          <w:lang w:val="pt-BR"/>
+        </w:rPr>
+        <w:drawing>
+          <wp:inline distT="0" distB="0" distL="0" distR="0" wp14:anchorId="0D2C3E18" wp14:editId="1D6E58F8">
+            <wp:extent cx="5943600" cy="2010410"/>
+            <wp:effectExtent l="0" t="0" r="0" b="0"/>
+            <wp:docPr id="467007259" name="Picture 7" descr="A graph with blue and pink bars&#10;&#10;Description automatically generated"/>
+            <wp:cNvGraphicFramePr>
+              <a:graphicFrameLocks xmlns:a="http://schemas.openxmlformats.org/drawingml/2006/main" noChangeAspect="1"/>
+            </wp:cNvGraphicFramePr>
+            <a:graphic xmlns:a="http://schemas.openxmlformats.org/drawingml/2006/main">
+              <a:graphicData uri="http://schemas.openxmlformats.org/drawingml/2006/picture">
+                <pic:pic xmlns:pic="http://schemas.openxmlformats.org/drawingml/2006/picture">
+                  <pic:nvPicPr>
+                    <pic:cNvPr id="467007259" name="Picture 7" descr="A graph with blue and pink bars&#10;&#10;Description automatically generated"/>
+                    <pic:cNvPicPr/>
+                  </pic:nvPicPr>
+                  <pic:blipFill>
+                    <a:blip r:embed="rId12" cstate="print">
+                      <a:extLst>
+                        <a:ext uri="{28A0092B-C50C-407E-A947-70E740481C1C}">
+                          <a14:useLocalDpi xmlns:a14="http://schemas.microsoft.com/office/drawing/2010/main" val="0"/>
+                        </a:ext>
+                      </a:extLst>
+                    </a:blip>
+                    <a:stretch>
+                      <a:fillRect/>
+                    </a:stretch>
+                  </pic:blipFill>
+                  <pic:spPr>
+                    <a:xfrm>
+                      <a:off x="0" y="0"/>
+                      <a:ext cx="5943600" cy="2010410"/>
+                    </a:xfrm>
+                    <a:prstGeom prst="rect">
+                      <a:avLst/>
+                    </a:prstGeom>
+                  </pic:spPr>
+                </pic:pic>
+              </a:graphicData>
+            </a:graphic>
+          </wp:inline>
+        </w:drawing>
+      </w:r>
+      <w:r>
+        <w:rPr>
+          <w:lang w:val="pt-BR"/>
+        </w:rPr>
+        <w:t xml:space="preserve">Figura 9: Gráfico da quantidade média de comparações de busca de 50 objetos em </w:t>
+      </w:r>
+      <w:proofErr w:type="spellStart"/>
+      <w:r>
+        <w:rPr>
+          <w:lang w:val="pt-BR"/>
+        </w:rPr>
+        <w:t>BSTs</w:t>
+      </w:r>
+      <w:proofErr w:type="spellEnd"/>
+      <w:r>
+        <w:rPr>
+          <w:lang w:val="pt-BR"/>
+        </w:rPr>
+        <w:t xml:space="preserve"> e </w:t>
+      </w:r>
+      <w:proofErr w:type="spellStart"/>
+      <w:r>
+        <w:rPr>
+          <w:lang w:val="pt-BR"/>
+        </w:rPr>
+        <w:t>AVLs</w:t>
+      </w:r>
+      <w:proofErr w:type="spellEnd"/>
+      <w:r>
+        <w:rPr>
+          <w:lang w:val="pt-BR"/>
+        </w:rPr>
+        <w:t>.</w:t>
+      </w:r>
+    </w:p>
+    <w:p>
+      <w:pPr>
+        <w:spacing w:line="360" w:lineRule="auto"/>
+        <w:jc w:val="center"/>
+        <w:rPr>
+          <w:lang w:val="pt-BR"/>
+        </w:rPr>
+      </w:pPr>
+    </w:p>
+    <w:p>
+      <w:pPr>
+        <w:spacing w:line="360" w:lineRule="auto"/>
+        <w:jc w:val="center"/>
+        <w:rPr>
+          <w:lang w:val="pt-BR"/>
+        </w:rPr>
+      </w:pPr>
+      <w:r>
+        <w:rPr>
+          <w:noProof/>
+          <w:lang w:val="pt-BR"/>
+        </w:rPr>
+        <w:drawing>
+          <wp:inline distT="0" distB="0" distL="0" distR="0" wp14:anchorId="22071681" wp14:editId="08417399">
+            <wp:extent cx="5943600" cy="2010410"/>
+            <wp:effectExtent l="0" t="0" r="0" b="0"/>
+            <wp:docPr id="1667573816" name="Picture 8" descr="A graph with blue and pink bars&#10;&#10;Description automatically generated"/>
+            <wp:cNvGraphicFramePr>
+              <a:graphicFrameLocks xmlns:a="http://schemas.openxmlformats.org/drawingml/2006/main" noChangeAspect="1"/>
+            </wp:cNvGraphicFramePr>
+            <a:graphic xmlns:a="http://schemas.openxmlformats.org/drawingml/2006/main">
+              <a:graphicData uri="http://schemas.openxmlformats.org/drawingml/2006/picture">
+                <pic:pic xmlns:pic="http://schemas.openxmlformats.org/drawingml/2006/picture">
+                  <pic:nvPicPr>
+                    <pic:cNvPr id="1667573816" name="Picture 8" descr="A graph with blue and pink bars&#10;&#10;Description automatically generated"/>
+                    <pic:cNvPicPr/>
+                  </pic:nvPicPr>
+                  <pic:blipFill>
+                    <a:blip r:embed="rId13" cstate="print">
+                      <a:extLst>
+                        <a:ext uri="{28A0092B-C50C-407E-A947-70E740481C1C}">
+                          <a14:useLocalDpi xmlns:a14="http://schemas.microsoft.com/office/drawing/2010/main" val="0"/>
+                        </a:ext>
+                      </a:extLst>
+                    </a:blip>
+                    <a:stretch>
+                      <a:fillRect/>
+                    </a:stretch>
+                  </pic:blipFill>
+                  <pic:spPr>
+                    <a:xfrm>
+                      <a:off x="0" y="0"/>
+                      <a:ext cx="5943600" cy="2010410"/>
+                    </a:xfrm>
+                    <a:prstGeom prst="rect">
+                      <a:avLst/>
+                    </a:prstGeom>
+                  </pic:spPr>
+                </pic:pic>
+              </a:graphicData>
+            </a:graphic>
+          </wp:inline>
+        </w:drawing>
+      </w:r>
+      <w:r>
+        <w:rPr>
+          <w:lang w:val="pt-BR"/>
+        </w:rPr>
+        <w:t xml:space="preserve">Figura 10: Gráfico da quantidade média de comparações de busca de 100 objetos em </w:t>
+      </w:r>
+      <w:proofErr w:type="spellStart"/>
+      <w:r>
+        <w:rPr>
+          <w:lang w:val="pt-BR"/>
+        </w:rPr>
+        <w:t>BSTs</w:t>
+      </w:r>
+      <w:proofErr w:type="spellEnd"/>
+      <w:r>
+        <w:rPr>
+          <w:lang w:val="pt-BR"/>
+        </w:rPr>
+        <w:t xml:space="preserve"> e </w:t>
+      </w:r>
+      <w:proofErr w:type="spellStart"/>
+      <w:r>
+        <w:rPr>
+          <w:lang w:val="pt-BR"/>
+        </w:rPr>
+        <w:t>AVLs</w:t>
+      </w:r>
+      <w:proofErr w:type="spellEnd"/>
+      <w:r>
+        <w:rPr>
+          <w:lang w:val="pt-BR"/>
+        </w:rPr>
+        <w:t>.</w:t>
+      </w:r>
+    </w:p>
+    <w:p>
+      <w:pPr>
+        <w:spacing w:line="360" w:lineRule="auto"/>
+        <w:jc w:val="center"/>
+        <w:rPr>
+          <w:lang w:val="pt-BR"/>
+        </w:rPr>
+      </w:pPr>
+    </w:p>
+    <w:p>
+      <w:pPr>
+        <w:spacing w:line="360" w:lineRule="auto"/>
+        <w:jc w:val="center"/>
+        <w:rPr>
+          <w:lang w:val="pt-BR"/>
+        </w:rPr>
+      </w:pPr>
+      <w:r>
+        <w:rPr>
+          <w:noProof/>
+          <w:lang w:val="pt-BR"/>
+        </w:rPr>
+        <w:lastRenderedPageBreak/>
+        <w:drawing>
+          <wp:inline distT="0" distB="0" distL="0" distR="0" wp14:anchorId="327058A2" wp14:editId="2F1EFB35">
+            <wp:extent cx="5943600" cy="1991360"/>
+            <wp:effectExtent l="0" t="0" r="0" b="2540"/>
+            <wp:docPr id="717558085" name="Picture 9" descr="A graph with blue and red bars&#10;&#10;Description automatically generated"/>
+            <wp:cNvGraphicFramePr>
+              <a:graphicFrameLocks xmlns:a="http://schemas.openxmlformats.org/drawingml/2006/main" noChangeAspect="1"/>
+            </wp:cNvGraphicFramePr>
+            <a:graphic xmlns:a="http://schemas.openxmlformats.org/drawingml/2006/main">
+              <a:graphicData uri="http://schemas.openxmlformats.org/drawingml/2006/picture">
+                <pic:pic xmlns:pic="http://schemas.openxmlformats.org/drawingml/2006/picture">
+                  <pic:nvPicPr>
+                    <pic:cNvPr id="717558085" name="Picture 9" descr="A graph with blue and red bars&#10;&#10;Description automatically generated"/>
+                    <pic:cNvPicPr/>
+                  </pic:nvPicPr>
+                  <pic:blipFill>
+                    <a:blip r:embed="rId14" cstate="print">
+                      <a:extLst>
+                        <a:ext uri="{28A0092B-C50C-407E-A947-70E740481C1C}">
+                          <a14:useLocalDpi xmlns:a14="http://schemas.microsoft.com/office/drawing/2010/main" val="0"/>
+                        </a:ext>
+                      </a:extLst>
+                    </a:blip>
+                    <a:stretch>
+                      <a:fillRect/>
+                    </a:stretch>
+                  </pic:blipFill>
+                  <pic:spPr>
+                    <a:xfrm>
+                      <a:off x="0" y="0"/>
+                      <a:ext cx="5943600" cy="1991360"/>
+                    </a:xfrm>
+                    <a:prstGeom prst="rect">
+                      <a:avLst/>
+                    </a:prstGeom>
+                  </pic:spPr>
+                </pic:pic>
+              </a:graphicData>
+            </a:graphic>
+          </wp:inline>
+        </w:drawing>
+      </w:r>
+    </w:p>
+    <w:p>
+      <w:pPr>
+        <w:spacing w:line="360" w:lineRule="auto"/>
+        <w:jc w:val="center"/>
+        <w:rPr>
+          <w:lang w:val="pt-BR"/>
+        </w:rPr>
+      </w:pPr>
+      <w:r>
+        <w:rPr>
+          <w:lang w:val="pt-BR"/>
+        </w:rPr>
+        <w:t xml:space="preserve">Figura 11: </w:t>
+      </w:r>
+      <w:r>
+        <w:rPr>
+          <w:lang w:val="pt-BR"/>
+        </w:rPr>
+        <w:t>Gráfico do tempo médio de</w:t>
+      </w:r>
+      <w:r>
+        <w:rPr>
+          <w:lang w:val="pt-BR"/>
+        </w:rPr>
+        <w:t xml:space="preserve"> remoção</w:t>
+      </w:r>
+      <w:r>
+        <w:rPr>
+          <w:lang w:val="pt-BR"/>
+        </w:rPr>
+        <w:t xml:space="preserve"> de 10 itens em </w:t>
+      </w:r>
+      <w:proofErr w:type="spellStart"/>
+      <w:r>
+        <w:rPr>
+          <w:lang w:val="pt-BR"/>
+        </w:rPr>
+        <w:t>BSTs</w:t>
+      </w:r>
+      <w:proofErr w:type="spellEnd"/>
+      <w:r>
+        <w:rPr>
+          <w:lang w:val="pt-BR"/>
+        </w:rPr>
+        <w:t xml:space="preserve"> e </w:t>
+      </w:r>
+      <w:proofErr w:type="spellStart"/>
+      <w:r>
+        <w:rPr>
+          <w:lang w:val="pt-BR"/>
+        </w:rPr>
+        <w:t>AVLs</w:t>
+      </w:r>
+      <w:proofErr w:type="spellEnd"/>
+      <w:r>
+        <w:rPr>
+          <w:lang w:val="pt-BR"/>
+        </w:rPr>
+        <w:t>.</w:t>
+      </w:r>
+    </w:p>
+    <w:p>
+      <w:pPr>
+        <w:spacing w:line="360" w:lineRule="auto"/>
+        <w:jc w:val="center"/>
+        <w:rPr>
+          <w:lang w:val="pt-BR"/>
+        </w:rPr>
+      </w:pPr>
+    </w:p>
+    <w:p>
+      <w:pPr>
+        <w:spacing w:line="360" w:lineRule="auto"/>
+        <w:jc w:val="center"/>
+        <w:rPr>
+          <w:lang w:val="pt-BR"/>
+        </w:rPr>
+      </w:pPr>
+      <w:r>
+        <w:rPr>
+          <w:noProof/>
+          <w:lang w:val="pt-BR"/>
+        </w:rPr>
+        <w:drawing>
+          <wp:inline distT="0" distB="0" distL="0" distR="0" wp14:anchorId="0AA27352" wp14:editId="65C1E4EA">
+            <wp:extent cx="5943600" cy="1991360"/>
+            <wp:effectExtent l="0" t="0" r="0" b="2540"/>
+            <wp:docPr id="315929646" name="Picture 10" descr="A graph with blue and red squares&#10;&#10;Description automatically generated"/>
+            <wp:cNvGraphicFramePr>
+              <a:graphicFrameLocks xmlns:a="http://schemas.openxmlformats.org/drawingml/2006/main" noChangeAspect="1"/>
+            </wp:cNvGraphicFramePr>
+            <a:graphic xmlns:a="http://schemas.openxmlformats.org/drawingml/2006/main">
+              <a:graphicData uri="http://schemas.openxmlformats.org/drawingml/2006/picture">
+                <pic:pic xmlns:pic="http://schemas.openxmlformats.org/drawingml/2006/picture">
+                  <pic:nvPicPr>
+                    <pic:cNvPr id="315929646" name="Picture 10" descr="A graph with blue and red squares&#10;&#10;Description automatically generated"/>
+                    <pic:cNvPicPr/>
+                  </pic:nvPicPr>
+                  <pic:blipFill>
+                    <a:blip r:embed="rId15" cstate="print">
+                      <a:extLst>
+                        <a:ext uri="{28A0092B-C50C-407E-A947-70E740481C1C}">
+                          <a14:useLocalDpi xmlns:a14="http://schemas.microsoft.com/office/drawing/2010/main" val="0"/>
+                        </a:ext>
+                      </a:extLst>
+                    </a:blip>
+                    <a:stretch>
+                      <a:fillRect/>
+                    </a:stretch>
+                  </pic:blipFill>
+                  <pic:spPr>
+                    <a:xfrm>
+                      <a:off x="0" y="0"/>
+                      <a:ext cx="5943600" cy="1991360"/>
+                    </a:xfrm>
+                    <a:prstGeom prst="rect">
+                      <a:avLst/>
+                    </a:prstGeom>
+                  </pic:spPr>
+                </pic:pic>
+              </a:graphicData>
+            </a:graphic>
+          </wp:inline>
+        </w:drawing>
+      </w:r>
+    </w:p>
+    <w:p>
+      <w:pPr>
+        <w:spacing w:line="360" w:lineRule="auto"/>
+        <w:jc w:val="center"/>
+        <w:rPr>
+          <w:lang w:val="pt-BR"/>
+        </w:rPr>
+      </w:pPr>
+      <w:r>
+        <w:rPr>
+          <w:lang w:val="pt-BR"/>
+        </w:rPr>
+        <w:t xml:space="preserve">Figura 12: Gráfico do tempo médio de remoção de 100 em </w:t>
+      </w:r>
+      <w:proofErr w:type="spellStart"/>
+      <w:r>
+        <w:rPr>
+          <w:lang w:val="pt-BR"/>
+        </w:rPr>
+        <w:t>BSTs</w:t>
+      </w:r>
+      <w:proofErr w:type="spellEnd"/>
+      <w:r>
+        <w:rPr>
+          <w:lang w:val="pt-BR"/>
+        </w:rPr>
+        <w:t xml:space="preserve"> e </w:t>
+      </w:r>
+      <w:proofErr w:type="spellStart"/>
+      <w:r>
+        <w:rPr>
+          <w:lang w:val="pt-BR"/>
+        </w:rPr>
+        <w:t>AVLs</w:t>
+      </w:r>
+      <w:proofErr w:type="spellEnd"/>
+      <w:r>
+        <w:rPr>
+          <w:lang w:val="pt-BR"/>
+        </w:rPr>
+        <w:t>.</w:t>
+      </w:r>
+    </w:p>
+    <w:p>
+      <w:pPr>
+        <w:spacing w:line="360" w:lineRule="auto"/>
+        <w:jc w:val="center"/>
+        <w:rPr>
+          <w:lang w:val="pt-BR"/>
+        </w:rPr>
+      </w:pPr>
+    </w:p>
+    <w:p>
+      <w:pPr>
+        <w:spacing w:line="360" w:lineRule="auto"/>
+        <w:jc w:val="both"/>
+        <w:rPr>
+          <w:lang w:val="pt-BR"/>
+        </w:rPr>
+      </w:pPr>
+      <w:r>
+        <w:rPr>
+          <w:lang w:val="pt-BR"/>
+        </w:rPr>
+        <w:tab/>
+        <w:t>As figuras acima mostram claramente que a AVL é mais eficiente do que a BST na operação de remoção, especialmente quando o número de objetos removidos é maior. Na Figura 11, ao remover apenas 10 objetos, já dá para perceber que a AVL, mesmo fazendo balanceamento automático, consegue manter o tempo remoção menor. Em algumas árvores, o tempo de remoção da BST chega a ser o dobro do tempo na AVL.</w:t>
+      </w:r>
+    </w:p>
+    <w:p>
+      <w:pPr>
+        <w:spacing w:line="360" w:lineRule="auto"/>
+        <w:jc w:val="both"/>
+        <w:rPr>
+          <w:lang w:val="pt-BR"/>
+        </w:rPr>
+      </w:pPr>
+      <w:r>
+        <w:rPr>
+          <w:lang w:val="pt-BR"/>
+        </w:rPr>
+        <w:tab/>
+        <w:t>Na Figura 12,</w:t>
+      </w:r>
+      <w:r>
+        <w:rPr>
+          <w:lang w:val="pt-BR"/>
+        </w:rPr>
+        <w:t xml:space="preserve"> a diferença de desempenho se torna ainda mais visível. O tempo médio de remoção nas </w:t>
+      </w:r>
+      <w:proofErr w:type="spellStart"/>
+      <w:r>
+        <w:rPr>
+          <w:lang w:val="pt-BR"/>
+        </w:rPr>
+        <w:t>BSTs</w:t>
+      </w:r>
+      <w:proofErr w:type="spellEnd"/>
+      <w:r>
+        <w:rPr>
+          <w:lang w:val="pt-BR"/>
+        </w:rPr>
+        <w:t xml:space="preserve"> continua mais alto, enquanto as AVLS mantêm uma performance mais uniforme e rápida. Isso acontece porque, ao remover elementos, a AVL ajusta a estrutura da árvore para evitar o desbalanceamento, o que reduz a profundidade dos nós.</w:t>
+      </w:r>
+    </w:p>
+    <w:p>
+      <w:pPr>
+        <w:spacing w:line="360" w:lineRule="auto"/>
+        <w:jc w:val="both"/>
+        <w:rPr>
+          <w:lang w:val="pt-BR"/>
+        </w:rPr>
+      </w:pPr>
+      <w:r>
+        <w:rPr>
+          <w:lang w:val="pt-BR"/>
+        </w:rPr>
+        <w:tab/>
+      </w:r>
     </w:p>
     <w:p>
       <w:pPr>

</xml_diff>

<commit_message>
consertei links no apendice A
</commit_message>
<xml_diff>
--- a/informacoes_projeto/RELATORIO_PROJETO.docx
+++ b/informacoes_projeto/RELATORIO_PROJETO.docx
@@ -15520,33 +15520,7 @@
           <w:lang w:val="pt-BR" w:eastAsia="pt-BR"/>
           <w14:ligatures w14:val="none"/>
         </w:rPr>
-        <w:t xml:space="preserve">/ Remove </w:t>
-      </w:r>
-      <w:proofErr w:type="spellStart"/>
-      <w:r>
-        <w:rPr>
-          <w:rFonts w:ascii="Arial" w:eastAsia="Times New Roman" w:hAnsi="Arial" w:cs="Arial"/>
-          <w:color w:val="6A9955"/>
-          <w:kern w:val="0"/>
-          <w:sz w:val="21"/>
-          <w:szCs w:val="21"/>
-          <w:lang w:val="pt-BR" w:eastAsia="pt-BR"/>
-          <w14:ligatures w14:val="none"/>
-        </w:rPr>
-        <w:t>referencia</w:t>
-      </w:r>
-      <w:proofErr w:type="spellEnd"/>
-      <w:r>
-        <w:rPr>
-          <w:rFonts w:ascii="Arial" w:eastAsia="Times New Roman" w:hAnsi="Arial" w:cs="Arial"/>
-          <w:color w:val="6A9955"/>
-          <w:kern w:val="0"/>
-          <w:sz w:val="21"/>
-          <w:szCs w:val="21"/>
-          <w:lang w:val="pt-BR" w:eastAsia="pt-BR"/>
-          <w14:ligatures w14:val="none"/>
-        </w:rPr>
-        <w:t xml:space="preserve"> ao pai do removido</w:t>
+        <w:t>/ Remove referencia ao pai do removido</w:t>
       </w:r>
     </w:p>
     <w:p>
@@ -15766,33 +15740,7 @@
           <w:lang w:val="pt-BR" w:eastAsia="pt-BR"/>
           <w14:ligatures w14:val="none"/>
         </w:rPr>
-        <w:t xml:space="preserve"> filho </w:t>
-      </w:r>
-      <w:proofErr w:type="spellStart"/>
-      <w:r>
-        <w:rPr>
-          <w:rFonts w:ascii="Arial" w:eastAsia="Times New Roman" w:hAnsi="Arial" w:cs="Arial"/>
-          <w:color w:val="6A9955"/>
-          <w:kern w:val="0"/>
-          <w:sz w:val="21"/>
-          <w:szCs w:val="21"/>
-          <w:lang w:val="pt-BR" w:eastAsia="pt-BR"/>
-          <w14:ligatures w14:val="none"/>
-        </w:rPr>
-        <w:t>esta</w:t>
-      </w:r>
-      <w:proofErr w:type="spellEnd"/>
-      <w:r>
-        <w:rPr>
-          <w:rFonts w:ascii="Arial" w:eastAsia="Times New Roman" w:hAnsi="Arial" w:cs="Arial"/>
-          <w:color w:val="6A9955"/>
-          <w:kern w:val="0"/>
-          <w:sz w:val="21"/>
-          <w:szCs w:val="21"/>
-          <w:lang w:val="pt-BR" w:eastAsia="pt-BR"/>
-          <w14:ligatures w14:val="none"/>
-        </w:rPr>
-        <w:t xml:space="preserve"> a esquerda do removido</w:t>
+        <w:t xml:space="preserve"> filho esta a esquerda do removido</w:t>
       </w:r>
     </w:p>
     <w:p>
@@ -16048,33 +15996,7 @@
           <w:lang w:val="pt-BR" w:eastAsia="pt-BR"/>
           <w14:ligatures w14:val="none"/>
         </w:rPr>
-        <w:t xml:space="preserve">/ Remove </w:t>
-      </w:r>
-      <w:proofErr w:type="spellStart"/>
-      <w:r>
-        <w:rPr>
-          <w:rFonts w:ascii="Arial" w:eastAsia="Times New Roman" w:hAnsi="Arial" w:cs="Arial"/>
-          <w:color w:val="6A9955"/>
-          <w:kern w:val="0"/>
-          <w:sz w:val="21"/>
-          <w:szCs w:val="21"/>
-          <w:lang w:val="pt-BR" w:eastAsia="pt-BR"/>
-          <w14:ligatures w14:val="none"/>
-        </w:rPr>
-        <w:t>referencia</w:t>
-      </w:r>
-      <w:proofErr w:type="spellEnd"/>
-      <w:r>
-        <w:rPr>
-          <w:rFonts w:ascii="Arial" w:eastAsia="Times New Roman" w:hAnsi="Arial" w:cs="Arial"/>
-          <w:color w:val="6A9955"/>
-          <w:kern w:val="0"/>
-          <w:sz w:val="21"/>
-          <w:szCs w:val="21"/>
-          <w:lang w:val="pt-BR" w:eastAsia="pt-BR"/>
-          <w14:ligatures w14:val="none"/>
-        </w:rPr>
-        <w:t xml:space="preserve"> a esquerda do removido</w:t>
+        <w:t>/ Remove referencia a esquerda do removido</w:t>
       </w:r>
     </w:p>
     <w:p>
@@ -16218,33 +16140,7 @@
           <w:lang w:val="pt-BR" w:eastAsia="pt-BR"/>
           <w14:ligatures w14:val="none"/>
         </w:rPr>
-        <w:t xml:space="preserve"> filho </w:t>
-      </w:r>
-      <w:proofErr w:type="spellStart"/>
-      <w:r>
-        <w:rPr>
-          <w:rFonts w:ascii="Arial" w:eastAsia="Times New Roman" w:hAnsi="Arial" w:cs="Arial"/>
-          <w:color w:val="6A9955"/>
-          <w:kern w:val="0"/>
-          <w:sz w:val="21"/>
-          <w:szCs w:val="21"/>
-          <w:lang w:val="pt-BR" w:eastAsia="pt-BR"/>
-          <w14:ligatures w14:val="none"/>
-        </w:rPr>
-        <w:t>esta</w:t>
-      </w:r>
-      <w:proofErr w:type="spellEnd"/>
-      <w:r>
-        <w:rPr>
-          <w:rFonts w:ascii="Arial" w:eastAsia="Times New Roman" w:hAnsi="Arial" w:cs="Arial"/>
-          <w:color w:val="6A9955"/>
-          <w:kern w:val="0"/>
-          <w:sz w:val="21"/>
-          <w:szCs w:val="21"/>
-          <w:lang w:val="pt-BR" w:eastAsia="pt-BR"/>
-          <w14:ligatures w14:val="none"/>
-        </w:rPr>
-        <w:t xml:space="preserve"> a direita do removido</w:t>
+        <w:t xml:space="preserve"> filho esta a direita do removido</w:t>
       </w:r>
     </w:p>
     <w:p>
@@ -16500,33 +16396,7 @@
           <w:lang w:val="pt-BR" w:eastAsia="pt-BR"/>
           <w14:ligatures w14:val="none"/>
         </w:rPr>
-        <w:t xml:space="preserve">/ Remove </w:t>
-      </w:r>
-      <w:proofErr w:type="spellStart"/>
-      <w:r>
-        <w:rPr>
-          <w:rFonts w:ascii="Arial" w:eastAsia="Times New Roman" w:hAnsi="Arial" w:cs="Arial"/>
-          <w:color w:val="6A9955"/>
-          <w:kern w:val="0"/>
-          <w:sz w:val="21"/>
-          <w:szCs w:val="21"/>
-          <w:lang w:val="pt-BR" w:eastAsia="pt-BR"/>
-          <w14:ligatures w14:val="none"/>
-        </w:rPr>
-        <w:t>referencia</w:t>
-      </w:r>
-      <w:proofErr w:type="spellEnd"/>
-      <w:r>
-        <w:rPr>
-          <w:rFonts w:ascii="Arial" w:eastAsia="Times New Roman" w:hAnsi="Arial" w:cs="Arial"/>
-          <w:color w:val="6A9955"/>
-          <w:kern w:val="0"/>
-          <w:sz w:val="21"/>
-          <w:szCs w:val="21"/>
-          <w:lang w:val="pt-BR" w:eastAsia="pt-BR"/>
-          <w14:ligatures w14:val="none"/>
-        </w:rPr>
-        <w:t xml:space="preserve"> a direita do removido</w:t>
+        <w:t>/ Remove referencia a direita do removido</w:t>
       </w:r>
     </w:p>
     <w:p>
@@ -16618,33 +16488,7 @@
           <w:lang w:val="pt-BR" w:eastAsia="pt-BR"/>
           <w14:ligatures w14:val="none"/>
         </w:rPr>
-        <w:t xml:space="preserve"> das </w:t>
-      </w:r>
-      <w:proofErr w:type="spellStart"/>
-      <w:r>
-        <w:rPr>
-          <w:rFonts w:ascii="Arial" w:eastAsia="Times New Roman" w:hAnsi="Arial" w:cs="Arial"/>
-          <w:color w:val="6A9955"/>
-          <w:kern w:val="0"/>
-          <w:sz w:val="21"/>
-          <w:szCs w:val="21"/>
-          <w:lang w:val="pt-BR" w:eastAsia="pt-BR"/>
-          <w14:ligatures w14:val="none"/>
-        </w:rPr>
-        <w:t>referencias</w:t>
-      </w:r>
-      <w:proofErr w:type="spellEnd"/>
-      <w:r>
-        <w:rPr>
-          <w:rFonts w:ascii="Arial" w:eastAsia="Times New Roman" w:hAnsi="Arial" w:cs="Arial"/>
-          <w:color w:val="6A9955"/>
-          <w:kern w:val="0"/>
-          <w:sz w:val="21"/>
-          <w:szCs w:val="21"/>
-          <w:lang w:val="pt-BR" w:eastAsia="pt-BR"/>
-          <w14:ligatures w14:val="none"/>
-        </w:rPr>
-        <w:t xml:space="preserve"> dos Nodes</w:t>
+        <w:t xml:space="preserve"> das referencias dos Nodes</w:t>
       </w:r>
     </w:p>
     <w:p>
@@ -17785,33 +17629,7 @@
           <w:lang w:val="pt-BR" w:eastAsia="pt-BR"/>
           <w14:ligatures w14:val="none"/>
         </w:rPr>
-        <w:t xml:space="preserve">/ </w:t>
-      </w:r>
-      <w:proofErr w:type="spellStart"/>
-      <w:r>
-        <w:rPr>
-          <w:rFonts w:ascii="Arial" w:eastAsia="Times New Roman" w:hAnsi="Arial" w:cs="Arial"/>
-          <w:color w:val="6A9955"/>
-          <w:kern w:val="0"/>
-          <w:sz w:val="21"/>
-          <w:szCs w:val="21"/>
-          <w:lang w:val="pt-BR" w:eastAsia="pt-BR"/>
-          <w14:ligatures w14:val="none"/>
-        </w:rPr>
-        <w:t>Apos</w:t>
-      </w:r>
-      <w:proofErr w:type="spellEnd"/>
-      <w:r>
-        <w:rPr>
-          <w:rFonts w:ascii="Arial" w:eastAsia="Times New Roman" w:hAnsi="Arial" w:cs="Arial"/>
-          <w:color w:val="6A9955"/>
-          <w:kern w:val="0"/>
-          <w:sz w:val="21"/>
-          <w:szCs w:val="21"/>
-          <w:lang w:val="pt-BR" w:eastAsia="pt-BR"/>
-          <w14:ligatures w14:val="none"/>
-        </w:rPr>
-        <w:t xml:space="preserve"> a troca, remove o sucessor (o qual agora esta com o dado do removido)</w:t>
+        <w:t>/ Apos a troca, remove o sucessor (o qual agora esta com o dado do removido)</w:t>
       </w:r>
     </w:p>
     <w:p>
@@ -29452,7 +29270,6 @@
         </w:rPr>
         <w:t xml:space="preserve"> </w:t>
       </w:r>
-      <w:proofErr w:type="spellStart"/>
       <w:proofErr w:type="gramStart"/>
       <w:r>
         <w:rPr>
@@ -29466,7 +29283,6 @@
         </w:rPr>
         <w:t>contem</w:t>
       </w:r>
-      <w:proofErr w:type="spellEnd"/>
       <w:proofErr w:type="gramEnd"/>
       <w:r>
         <w:rPr>
@@ -32256,7 +32072,7 @@
         </w:rPr>
         <w:lastRenderedPageBreak/>
         <w:drawing>
-          <wp:inline distT="0" distB="0" distL="0" distR="0" wp14:anchorId="5736540E" wp14:editId="00C98E98">
+          <wp:inline distT="0" distB="0" distL="0" distR="0" wp14:anchorId="5736540E" wp14:editId="5F5FF4ED">
             <wp:extent cx="5977467" cy="2175510"/>
             <wp:effectExtent l="0" t="0" r="4445" b="0"/>
             <wp:docPr id="867787841" name="Picture 1" descr="A graph with red and blue bars&#10;&#10;Description automatically generated"/>
@@ -32377,7 +32193,7 @@
           <w:lang w:val="pt-BR"/>
         </w:rPr>
         <w:drawing>
-          <wp:inline distT="0" distB="0" distL="0" distR="0" wp14:anchorId="2D0B0D62" wp14:editId="734A3469">
+          <wp:inline distT="0" distB="0" distL="0" distR="0" wp14:anchorId="2D0B0D62" wp14:editId="06C56FD5">
             <wp:extent cx="5943600" cy="1991360"/>
             <wp:effectExtent l="0" t="0" r="0" b="2540"/>
             <wp:docPr id="886723936" name="Picture 2" descr="A graph with blue and red bars&#10;&#10;Description automatically generated"/>
@@ -32570,7 +32386,7 @@
         </w:rPr>
         <w:lastRenderedPageBreak/>
         <w:drawing>
-          <wp:inline distT="0" distB="0" distL="0" distR="0" wp14:anchorId="721FF629" wp14:editId="19231E32">
+          <wp:inline distT="0" distB="0" distL="0" distR="0" wp14:anchorId="721FF629" wp14:editId="66132027">
             <wp:extent cx="5943600" cy="2010410"/>
             <wp:effectExtent l="0" t="0" r="0" b="0"/>
             <wp:docPr id="1449459337" name="Picture 3" descr="A graph of different colored bars&#10;&#10;Description automatically generated"/>
@@ -32691,7 +32507,7 @@
           <w:lang w:val="pt-BR"/>
         </w:rPr>
         <w:drawing>
-          <wp:inline distT="0" distB="0" distL="0" distR="0" wp14:anchorId="5AC7E741" wp14:editId="5D30185A">
+          <wp:inline distT="0" distB="0" distL="0" distR="0" wp14:anchorId="5AC7E741" wp14:editId="74EA92EA">
             <wp:extent cx="5943600" cy="2010410"/>
             <wp:effectExtent l="0" t="0" r="0" b="0"/>
             <wp:docPr id="167180138" name="Picture 4" descr="A graph with blue and pink bars&#10;&#10;Description automatically generated"/>
@@ -33038,7 +32854,7 @@
           <w:lang w:val="pt-BR"/>
         </w:rPr>
         <w:drawing>
-          <wp:inline distT="0" distB="0" distL="0" distR="0" wp14:anchorId="10C68A94" wp14:editId="50EE333A">
+          <wp:inline distT="0" distB="0" distL="0" distR="0" wp14:anchorId="10C68A94" wp14:editId="1A381782">
             <wp:extent cx="5943600" cy="1988185"/>
             <wp:effectExtent l="0" t="0" r="0" b="5715"/>
             <wp:docPr id="1324786141" name="Picture 5" descr="A graph with blue and red bars&#10;&#10;Description automatically generated"/>
@@ -33169,7 +32985,7 @@
           <w:lang w:val="pt-BR"/>
         </w:rPr>
         <w:drawing>
-          <wp:inline distT="0" distB="0" distL="0" distR="0" wp14:anchorId="41B0961A" wp14:editId="0CCA88C9">
+          <wp:inline distT="0" distB="0" distL="0" distR="0" wp14:anchorId="41B0961A" wp14:editId="370A1E45">
             <wp:extent cx="5943600" cy="2001520"/>
             <wp:effectExtent l="0" t="0" r="0" b="5080"/>
             <wp:docPr id="343877964" name="Picture 6" descr="A graph with blue and red bars&#10;&#10;Description automatically generated"/>
@@ -33451,7 +33267,7 @@
           <w:lang w:val="pt-BR"/>
         </w:rPr>
         <w:drawing>
-          <wp:inline distT="0" distB="0" distL="0" distR="0" wp14:anchorId="0D2C3E18" wp14:editId="2556C4D9">
+          <wp:inline distT="0" distB="0" distL="0" distR="0" wp14:anchorId="0D2C3E18" wp14:editId="4E4E907E">
             <wp:extent cx="5943600" cy="2010410"/>
             <wp:effectExtent l="0" t="0" r="0" b="0"/>
             <wp:docPr id="467007259" name="Picture 7" descr="A graph with blue and pink bars&#10;&#10;Description automatically generated"/>
@@ -33580,7 +33396,7 @@
         </w:rPr>
         <w:lastRenderedPageBreak/>
         <w:drawing>
-          <wp:inline distT="0" distB="0" distL="0" distR="0" wp14:anchorId="22071681" wp14:editId="6C481B93">
+          <wp:inline distT="0" distB="0" distL="0" distR="0" wp14:anchorId="22071681" wp14:editId="22FFE706">
             <wp:extent cx="5943600" cy="2010410"/>
             <wp:effectExtent l="0" t="0" r="0" b="0"/>
             <wp:docPr id="1667573816" name="Picture 8" descr="A graph with blue and pink bars&#10;&#10;Description automatically generated"/>
@@ -33701,7 +33517,7 @@
           <w:lang w:val="pt-BR"/>
         </w:rPr>
         <w:drawing>
-          <wp:inline distT="0" distB="0" distL="0" distR="0" wp14:anchorId="327058A2" wp14:editId="5E9A9B63">
+          <wp:inline distT="0" distB="0" distL="0" distR="0" wp14:anchorId="327058A2" wp14:editId="1A289C46">
             <wp:extent cx="5943600" cy="1991360"/>
             <wp:effectExtent l="0" t="0" r="0" b="2540"/>
             <wp:docPr id="717558085" name="Picture 9" descr="A graph with blue and red bars&#10;&#10;Description automatically generated"/>
@@ -33832,7 +33648,7 @@
           <w:lang w:val="pt-BR"/>
         </w:rPr>
         <w:drawing>
-          <wp:inline distT="0" distB="0" distL="0" distR="0" wp14:anchorId="0AA27352" wp14:editId="783D3156">
+          <wp:inline distT="0" distB="0" distL="0" distR="0" wp14:anchorId="0AA27352" wp14:editId="2D11AD0D">
             <wp:extent cx="5943600" cy="1991360"/>
             <wp:effectExtent l="0" t="0" r="0" b="2540"/>
             <wp:docPr id="315929646" name="Picture 10" descr="A graph with blue and red squares&#10;&#10;Description automatically generated"/>
@@ -34047,7 +33863,7 @@
           <w:lang w:val="pt-BR"/>
         </w:rPr>
         <w:drawing>
-          <wp:inline distT="0" distB="0" distL="0" distR="0" wp14:anchorId="37E68027" wp14:editId="321F5CF0">
+          <wp:inline distT="0" distB="0" distL="0" distR="0" wp14:anchorId="37E68027" wp14:editId="7DF4A2AC">
             <wp:extent cx="5943600" cy="2010410"/>
             <wp:effectExtent l="0" t="0" r="0" b="0"/>
             <wp:docPr id="574280685" name="Picture 11" descr="A graph with blue and pink bars&#10;&#10;Description automatically generated"/>
@@ -34199,7 +34015,7 @@
           <w:lang w:val="pt-BR"/>
         </w:rPr>
         <w:drawing>
-          <wp:inline distT="0" distB="0" distL="0" distR="0" wp14:anchorId="62E34094" wp14:editId="6F29D00C">
+          <wp:inline distT="0" distB="0" distL="0" distR="0" wp14:anchorId="62E34094" wp14:editId="492DD296">
             <wp:extent cx="5943600" cy="2010410"/>
             <wp:effectExtent l="0" t="0" r="0" b="0"/>
             <wp:docPr id="303385932" name="Picture 12" descr="A graph with blue and pink bars&#10;&#10;Description automatically generated"/>
@@ -37387,6 +37203,74 @@
         </w:rPr>
         <w:t xml:space="preserve">: </w:t>
       </w:r>
+      <w:r>
+        <w:rPr>
+          <w:rFonts w:ascii="Arial" w:hAnsi="Arial" w:cs="Arial"/>
+          <w:lang w:val="pt-BR"/>
+        </w:rPr>
+        <w:t>https://github.com/caiocorsini/APL-II---Estrutura-de-dados/blob/main/informacoes_projeto/analise_dados_performance.ipynb</w:t>
+      </w:r>
+    </w:p>
+    <w:p>
+      <w:pPr>
+        <w:pStyle w:val="ListParagraph"/>
+        <w:ind w:left="760"/>
+        <w:rPr>
+          <w:rFonts w:ascii="Arial" w:hAnsi="Arial" w:cs="Arial"/>
+          <w:lang w:val="pt-BR"/>
+        </w:rPr>
+      </w:pPr>
+    </w:p>
+    <w:p>
+      <w:pPr>
+        <w:rPr>
+          <w:rFonts w:ascii="Arial" w:hAnsi="Arial" w:cs="Arial"/>
+          <w:lang w:val="pt-BR"/>
+        </w:rPr>
+      </w:pPr>
+    </w:p>
+    <w:p>
+      <w:pPr>
+        <w:pStyle w:val="ListParagraph"/>
+        <w:numPr>
+          <w:ilvl w:val="0"/>
+          <w:numId w:val="7"/>
+        </w:numPr>
+        <w:rPr>
+          <w:rFonts w:ascii="Arial" w:hAnsi="Arial" w:cs="Arial"/>
+          <w:lang w:val="pt-BR"/>
+        </w:rPr>
+      </w:pPr>
+      <w:r>
+        <w:rPr>
+          <w:rFonts w:ascii="Arial" w:hAnsi="Arial" w:cs="Arial"/>
+          <w:lang w:val="pt-BR"/>
+        </w:rPr>
+        <w:t xml:space="preserve">Link para </w:t>
+      </w:r>
+      <w:proofErr w:type="spellStart"/>
+      <w:r>
+        <w:rPr>
+          <w:rFonts w:ascii="Arial" w:hAnsi="Arial" w:cs="Arial"/>
+          <w:lang w:val="pt-BR"/>
+        </w:rPr>
+        <w:t>Jupyter</w:t>
+      </w:r>
+      <w:proofErr w:type="spellEnd"/>
+      <w:r>
+        <w:rPr>
+          <w:rFonts w:ascii="Arial" w:hAnsi="Arial" w:cs="Arial"/>
+          <w:lang w:val="pt-BR"/>
+        </w:rPr>
+        <w:t xml:space="preserve"> Notebook contendo a análise dos dados sobre os Centros de Ensino de Línguas por Diretoria de Ensino</w:t>
+      </w:r>
+      <w:r>
+        <w:rPr>
+          <w:rFonts w:ascii="Arial" w:hAnsi="Arial" w:cs="Arial"/>
+          <w:lang w:val="pt-BR"/>
+        </w:rPr>
+        <w:t xml:space="preserve">: </w:t>
+      </w:r>
       <w:hyperlink r:id="rId26" w:history="1">
         <w:r>
           <w:rPr>
@@ -37394,70 +37278,28 @@
             <w:rFonts w:ascii="Arial" w:hAnsi="Arial" w:cs="Arial"/>
             <w:lang w:val="pt-BR"/>
           </w:rPr>
-          <w:t>https://github.com/caiocorsini/APL-II---Estrutura-de-dados/blob/main/informacoes_projeto/analise_dados_performance.ipynb</w:t>
+          <w:t>https://github.com/caiocorsini/APL-II---Estrutura-de-dados/blob/main/informacoes_projeto/analise_resultados_cel.ipynb</w:t>
         </w:r>
       </w:hyperlink>
     </w:p>
     <w:p>
       <w:pPr>
-        <w:rPr>
-          <w:rFonts w:ascii="Arial" w:hAnsi="Arial" w:cs="Arial"/>
-          <w:lang w:val="pt-BR"/>
-        </w:rPr>
-      </w:pPr>
-    </w:p>
-    <w:p>
-      <w:pPr>
         <w:pStyle w:val="ListParagraph"/>
-        <w:numPr>
-          <w:ilvl w:val="0"/>
-          <w:numId w:val="7"/>
-        </w:numPr>
-        <w:rPr>
-          <w:rFonts w:ascii="Arial" w:hAnsi="Arial" w:cs="Arial"/>
-          <w:lang w:val="pt-BR"/>
-        </w:rPr>
-      </w:pPr>
-      <w:r>
-        <w:rPr>
-          <w:rFonts w:ascii="Arial" w:hAnsi="Arial" w:cs="Arial"/>
-          <w:lang w:val="pt-BR"/>
-        </w:rPr>
-        <w:t xml:space="preserve">Link para </w:t>
-      </w:r>
-      <w:proofErr w:type="spellStart"/>
-      <w:r>
-        <w:rPr>
-          <w:rFonts w:ascii="Arial" w:hAnsi="Arial" w:cs="Arial"/>
-          <w:lang w:val="pt-BR"/>
-        </w:rPr>
-        <w:t>Jupyter</w:t>
-      </w:r>
-      <w:proofErr w:type="spellEnd"/>
-      <w:r>
-        <w:rPr>
-          <w:rFonts w:ascii="Arial" w:hAnsi="Arial" w:cs="Arial"/>
-          <w:lang w:val="pt-BR"/>
-        </w:rPr>
-        <w:t xml:space="preserve"> Notebook contendo a análise dos dados sobre os Centros de Ensino de Línguas por Diretoria de Ensino</w:t>
-      </w:r>
-      <w:r>
-        <w:rPr>
-          <w:rFonts w:ascii="Arial" w:hAnsi="Arial" w:cs="Arial"/>
-          <w:lang w:val="pt-BR"/>
-        </w:rPr>
-        <w:t xml:space="preserve">: </w:t>
-      </w:r>
-      <w:hyperlink r:id="rId27" w:history="1">
-        <w:r>
-          <w:rPr>
-            <w:rStyle w:val="Hyperlink"/>
-            <w:rFonts w:ascii="Arial" w:hAnsi="Arial" w:cs="Arial"/>
-            <w:lang w:val="pt-BR"/>
-          </w:rPr>
-          <w:t>https://github.com/caiocorsini/APL-II---Estrutura-de-dados/blob/main/datasets/analise_resultados_cel.ipynb</w:t>
-        </w:r>
-      </w:hyperlink>
+        <w:rPr>
+          <w:rFonts w:ascii="Arial" w:hAnsi="Arial" w:cs="Arial"/>
+          <w:lang w:val="pt-BR"/>
+        </w:rPr>
+      </w:pPr>
+    </w:p>
+    <w:p>
+      <w:pPr>
+        <w:pStyle w:val="ListParagraph"/>
+        <w:ind w:left="760"/>
+        <w:rPr>
+          <w:rFonts w:ascii="Arial" w:hAnsi="Arial" w:cs="Arial"/>
+          <w:lang w:val="pt-BR"/>
+        </w:rPr>
+      </w:pPr>
     </w:p>
     <w:p>
       <w:pPr>
@@ -37497,8 +37339,8 @@
       </w:pPr>
     </w:p>
     <w:sectPr>
-      <w:footerReference w:type="even" r:id="rId28"/>
-      <w:footerReference w:type="default" r:id="rId29"/>
+      <w:footerReference w:type="even" r:id="rId27"/>
+      <w:footerReference w:type="default" r:id="rId28"/>
       <w:pgSz w:w="12240" w:h="15840"/>
       <w:pgMar w:top="1440" w:right="1440" w:bottom="1440" w:left="1440" w:header="708" w:footer="708" w:gutter="0"/>
       <w:pgNumType w:start="0"/>

</xml_diff>